<commit_message>
Change models for handling data correctly after changing models in backend.
</commit_message>
<xml_diff>
--- a/Anforderungsspezifikation.docx
+++ b/Anforderungsspezifikation.docx
@@ -46,15 +46,6 @@
         </w:rPr>
         <w:t>Give-It-Away App</w:t>
       </w:r>
-    </w:p>
-    <w:p>
-      <w:pPr>
-        <w:jc w:val="center"/>
-        <w:rPr>
-          <w:sz w:val="36"/>
-          <w:szCs w:val="36"/>
-        </w:rPr>
-      </w:pPr>
     </w:p>
     <w:p>
       <w:pPr>
@@ -131,7 +122,7 @@
           <w:r>
             <w:fldChar w:fldCharType="separate"/>
           </w:r>
-          <w:hyperlink w:anchor="_Toc501567514" w:history="1">
+          <w:hyperlink w:anchor="_Toc508094139" w:history="1">
             <w:r>
               <w:rPr>
                 <w:rStyle w:val="Hyperlink"/>
@@ -173,7 +164,7 @@
                 <w:noProof/>
                 <w:webHidden/>
               </w:rPr>
-              <w:instrText xml:space="preserve"> PAGEREF _Toc501567514 \h </w:instrText>
+              <w:instrText xml:space="preserve"> PAGEREF _Toc508094139 \h </w:instrText>
             </w:r>
             <w:r>
               <w:rPr>
@@ -217,7 +208,7 @@
               <w:lang w:eastAsia="de-CH"/>
             </w:rPr>
           </w:pPr>
-          <w:hyperlink w:anchor="_Toc501567515" w:history="1">
+          <w:hyperlink w:anchor="_Toc508094140" w:history="1">
             <w:r>
               <w:rPr>
                 <w:rStyle w:val="Hyperlink"/>
@@ -259,7 +250,7 @@
                 <w:noProof/>
                 <w:webHidden/>
               </w:rPr>
-              <w:instrText xml:space="preserve"> PAGEREF _Toc501567515 \h </w:instrText>
+              <w:instrText xml:space="preserve"> PAGEREF _Toc508094140 \h </w:instrText>
             </w:r>
             <w:r>
               <w:rPr>
@@ -303,7 +294,7 @@
               <w:lang w:eastAsia="de-CH"/>
             </w:rPr>
           </w:pPr>
-          <w:hyperlink w:anchor="_Toc501567516" w:history="1">
+          <w:hyperlink w:anchor="_Toc508094141" w:history="1">
             <w:r>
               <w:rPr>
                 <w:rStyle w:val="Hyperlink"/>
@@ -345,7 +336,7 @@
                 <w:noProof/>
                 <w:webHidden/>
               </w:rPr>
-              <w:instrText xml:space="preserve"> PAGEREF _Toc501567516 \h </w:instrText>
+              <w:instrText xml:space="preserve"> PAGEREF _Toc508094141 \h </w:instrText>
             </w:r>
             <w:r>
               <w:rPr>
@@ -389,13 +380,13 @@
               <w:lang w:eastAsia="de-CH"/>
             </w:rPr>
           </w:pPr>
-          <w:hyperlink w:anchor="_Toc501567517" w:history="1">
+          <w:hyperlink w:anchor="_Toc508094142" w:history="1">
             <w:r>
               <w:rPr>
                 <w:rStyle w:val="Hyperlink"/>
                 <w:noProof/>
               </w:rPr>
-              <w:t>1.2</w:t>
+              <w:t>2.1</w:t>
             </w:r>
             <w:r>
               <w:rPr>
@@ -431,7 +422,7 @@
                 <w:noProof/>
                 <w:webHidden/>
               </w:rPr>
-              <w:instrText xml:space="preserve"> PAGEREF _Toc501567517 \h </w:instrText>
+              <w:instrText xml:space="preserve"> PAGEREF _Toc508094142 \h </w:instrText>
             </w:r>
             <w:r>
               <w:rPr>
@@ -475,7 +466,7 @@
               <w:lang w:eastAsia="de-CH"/>
             </w:rPr>
           </w:pPr>
-          <w:hyperlink w:anchor="_Toc501567518" w:history="1">
+          <w:hyperlink w:anchor="_Toc508094143" w:history="1">
             <w:r>
               <w:rPr>
                 <w:rStyle w:val="Hyperlink"/>
@@ -517,7 +508,7 @@
                 <w:noProof/>
                 <w:webHidden/>
               </w:rPr>
-              <w:instrText xml:space="preserve"> PAGEREF _Toc501567518 \h </w:instrText>
+              <w:instrText xml:space="preserve"> PAGEREF _Toc508094143 \h </w:instrText>
             </w:r>
             <w:r>
               <w:rPr>
@@ -561,13 +552,13 @@
               <w:lang w:eastAsia="de-CH"/>
             </w:rPr>
           </w:pPr>
-          <w:hyperlink w:anchor="_Toc501567519" w:history="1">
+          <w:hyperlink w:anchor="_Toc508094144" w:history="1">
             <w:r>
               <w:rPr>
                 <w:rStyle w:val="Hyperlink"/>
                 <w:noProof/>
               </w:rPr>
-              <w:t>2</w:t>
+              <w:t>4</w:t>
             </w:r>
             <w:r>
               <w:rPr>
@@ -603,7 +594,7 @@
                 <w:noProof/>
                 <w:webHidden/>
               </w:rPr>
-              <w:instrText xml:space="preserve"> PAGEREF _Toc501567519 \h </w:instrText>
+              <w:instrText xml:space="preserve"> PAGEREF _Toc508094144 \h </w:instrText>
             </w:r>
             <w:r>
               <w:rPr>
@@ -647,13 +638,13 @@
               <w:lang w:eastAsia="de-CH"/>
             </w:rPr>
           </w:pPr>
-          <w:hyperlink w:anchor="_Toc501567520" w:history="1">
+          <w:hyperlink w:anchor="_Toc508094145" w:history="1">
             <w:r>
               <w:rPr>
                 <w:rStyle w:val="Hyperlink"/>
                 <w:noProof/>
               </w:rPr>
-              <w:t>2.1</w:t>
+              <w:t>4.1</w:t>
             </w:r>
             <w:r>
               <w:rPr>
@@ -689,7 +680,7 @@
                 <w:noProof/>
                 <w:webHidden/>
               </w:rPr>
-              <w:instrText xml:space="preserve"> PAGEREF _Toc501567520 \h </w:instrText>
+              <w:instrText xml:space="preserve"> PAGEREF _Toc508094145 \h </w:instrText>
             </w:r>
             <w:r>
               <w:rPr>
@@ -733,13 +724,13 @@
               <w:lang w:eastAsia="de-CH"/>
             </w:rPr>
           </w:pPr>
-          <w:hyperlink w:anchor="_Toc501567521" w:history="1">
+          <w:hyperlink w:anchor="_Toc508094146" w:history="1">
             <w:r>
               <w:rPr>
                 <w:rStyle w:val="Hyperlink"/>
                 <w:noProof/>
               </w:rPr>
-              <w:t>2.2</w:t>
+              <w:t>4.2</w:t>
             </w:r>
             <w:r>
               <w:rPr>
@@ -775,7 +766,7 @@
                 <w:noProof/>
                 <w:webHidden/>
               </w:rPr>
-              <w:instrText xml:space="preserve"> PAGEREF _Toc501567521 \h </w:instrText>
+              <w:instrText xml:space="preserve"> PAGEREF _Toc508094146 \h </w:instrText>
             </w:r>
             <w:r>
               <w:rPr>
@@ -819,13 +810,13 @@
               <w:lang w:eastAsia="de-CH"/>
             </w:rPr>
           </w:pPr>
-          <w:hyperlink w:anchor="_Toc501567522" w:history="1">
+          <w:hyperlink w:anchor="_Toc508094147" w:history="1">
             <w:r>
               <w:rPr>
                 <w:rStyle w:val="Hyperlink"/>
                 <w:noProof/>
               </w:rPr>
-              <w:t>2.3</w:t>
+              <w:t>4.3</w:t>
             </w:r>
             <w:r>
               <w:rPr>
@@ -861,7 +852,7 @@
                 <w:noProof/>
                 <w:webHidden/>
               </w:rPr>
-              <w:instrText xml:space="preserve"> PAGEREF _Toc501567522 \h </w:instrText>
+              <w:instrText xml:space="preserve"> PAGEREF _Toc508094147 \h </w:instrText>
             </w:r>
             <w:r>
               <w:rPr>
@@ -905,13 +896,13 @@
               <w:lang w:eastAsia="de-CH"/>
             </w:rPr>
           </w:pPr>
-          <w:hyperlink w:anchor="_Toc501567523" w:history="1">
+          <w:hyperlink w:anchor="_Toc508094148" w:history="1">
             <w:r>
               <w:rPr>
                 <w:rStyle w:val="Hyperlink"/>
                 <w:noProof/>
               </w:rPr>
-              <w:t>2.4</w:t>
+              <w:t>4.4</w:t>
             </w:r>
             <w:r>
               <w:rPr>
@@ -947,7 +938,7 @@
                 <w:noProof/>
                 <w:webHidden/>
               </w:rPr>
-              <w:instrText xml:space="preserve"> PAGEREF _Toc501567523 \h </w:instrText>
+              <w:instrText xml:space="preserve"> PAGEREF _Toc508094148 \h </w:instrText>
             </w:r>
             <w:r>
               <w:rPr>
@@ -991,13 +982,13 @@
               <w:lang w:eastAsia="de-CH"/>
             </w:rPr>
           </w:pPr>
-          <w:hyperlink w:anchor="_Toc501567524" w:history="1">
+          <w:hyperlink w:anchor="_Toc508094149" w:history="1">
             <w:r>
               <w:rPr>
                 <w:rStyle w:val="Hyperlink"/>
                 <w:noProof/>
               </w:rPr>
-              <w:t>2.5</w:t>
+              <w:t>4.5</w:t>
             </w:r>
             <w:r>
               <w:rPr>
@@ -1033,7 +1024,7 @@
                 <w:noProof/>
                 <w:webHidden/>
               </w:rPr>
-              <w:instrText xml:space="preserve"> PAGEREF _Toc501567524 \h </w:instrText>
+              <w:instrText xml:space="preserve"> PAGEREF _Toc508094149 \h </w:instrText>
             </w:r>
             <w:r>
               <w:rPr>
@@ -1077,13 +1068,13 @@
               <w:lang w:eastAsia="de-CH"/>
             </w:rPr>
           </w:pPr>
-          <w:hyperlink w:anchor="_Toc501567525" w:history="1">
+          <w:hyperlink w:anchor="_Toc508094150" w:history="1">
             <w:r>
               <w:rPr>
                 <w:rStyle w:val="Hyperlink"/>
                 <w:noProof/>
               </w:rPr>
-              <w:t>2.6</w:t>
+              <w:t>4.6</w:t>
             </w:r>
             <w:r>
               <w:rPr>
@@ -1119,7 +1110,7 @@
                 <w:noProof/>
                 <w:webHidden/>
               </w:rPr>
-              <w:instrText xml:space="preserve"> PAGEREF _Toc501567525 \h </w:instrText>
+              <w:instrText xml:space="preserve"> PAGEREF _Toc508094150 \h </w:instrText>
             </w:r>
             <w:r>
               <w:rPr>
@@ -1163,13 +1154,13 @@
               <w:lang w:eastAsia="de-CH"/>
             </w:rPr>
           </w:pPr>
-          <w:hyperlink w:anchor="_Toc501567526" w:history="1">
+          <w:hyperlink w:anchor="_Toc508094151" w:history="1">
             <w:r>
               <w:rPr>
                 <w:rStyle w:val="Hyperlink"/>
                 <w:noProof/>
               </w:rPr>
-              <w:t>2.7</w:t>
+              <w:t>4.7</w:t>
             </w:r>
             <w:r>
               <w:rPr>
@@ -1205,7 +1196,7 @@
                 <w:noProof/>
                 <w:webHidden/>
               </w:rPr>
-              <w:instrText xml:space="preserve"> PAGEREF _Toc501567526 \h </w:instrText>
+              <w:instrText xml:space="preserve"> PAGEREF _Toc508094151 \h </w:instrText>
             </w:r>
             <w:r>
               <w:rPr>
@@ -1249,13 +1240,13 @@
               <w:lang w:eastAsia="de-CH"/>
             </w:rPr>
           </w:pPr>
-          <w:hyperlink w:anchor="_Toc501567527" w:history="1">
+          <w:hyperlink w:anchor="_Toc508094152" w:history="1">
             <w:r>
               <w:rPr>
                 <w:rStyle w:val="Hyperlink"/>
                 <w:noProof/>
               </w:rPr>
-              <w:t>2.8</w:t>
+              <w:t>4.8</w:t>
             </w:r>
             <w:r>
               <w:rPr>
@@ -1291,7 +1282,7 @@
                 <w:noProof/>
                 <w:webHidden/>
               </w:rPr>
-              <w:instrText xml:space="preserve"> PAGEREF _Toc501567527 \h </w:instrText>
+              <w:instrText xml:space="preserve"> PAGEREF _Toc508094152 \h </w:instrText>
             </w:r>
             <w:r>
               <w:rPr>
@@ -1335,13 +1326,13 @@
               <w:lang w:eastAsia="de-CH"/>
             </w:rPr>
           </w:pPr>
-          <w:hyperlink w:anchor="_Toc501567528" w:history="1">
+          <w:hyperlink w:anchor="_Toc508094153" w:history="1">
             <w:r>
               <w:rPr>
                 <w:rStyle w:val="Hyperlink"/>
                 <w:noProof/>
               </w:rPr>
-              <w:t>2.9</w:t>
+              <w:t>4.9</w:t>
             </w:r>
             <w:r>
               <w:rPr>
@@ -1377,7 +1368,7 @@
                 <w:noProof/>
                 <w:webHidden/>
               </w:rPr>
-              <w:instrText xml:space="preserve"> PAGEREF _Toc501567528 \h </w:instrText>
+              <w:instrText xml:space="preserve"> PAGEREF _Toc508094153 \h </w:instrText>
             </w:r>
             <w:r>
               <w:rPr>
@@ -1421,13 +1412,13 @@
               <w:lang w:eastAsia="de-CH"/>
             </w:rPr>
           </w:pPr>
-          <w:hyperlink w:anchor="_Toc501567529" w:history="1">
+          <w:hyperlink w:anchor="_Toc508094154" w:history="1">
             <w:r>
               <w:rPr>
                 <w:rStyle w:val="Hyperlink"/>
                 <w:noProof/>
               </w:rPr>
-              <w:t>3</w:t>
+              <w:t>5</w:t>
             </w:r>
             <w:r>
               <w:rPr>
@@ -1442,7 +1433,7 @@
                 <w:rStyle w:val="Hyperlink"/>
                 <w:noProof/>
               </w:rPr>
-              <w:t>Systemschnittstellen und benötigte Datenstrukturen</w:t>
+              <w:t>System Schnittstellen</w:t>
             </w:r>
             <w:r>
               <w:rPr>
@@ -1463,7 +1454,7 @@
                 <w:noProof/>
                 <w:webHidden/>
               </w:rPr>
-              <w:instrText xml:space="preserve"> PAGEREF _Toc501567529 \h </w:instrText>
+              <w:instrText xml:space="preserve"> PAGEREF _Toc508094154 \h </w:instrText>
             </w:r>
             <w:r>
               <w:rPr>
@@ -1484,6 +1475,1296 @@
                 <w:webHidden/>
               </w:rPr>
               <w:t>9</w:t>
+            </w:r>
+            <w:r>
+              <w:rPr>
+                <w:noProof/>
+                <w:webHidden/>
+              </w:rPr>
+              <w:fldChar w:fldCharType="end"/>
+            </w:r>
+          </w:hyperlink>
+        </w:p>
+        <w:p>
+          <w:pPr>
+            <w:pStyle w:val="Verzeichnis2"/>
+            <w:tabs>
+              <w:tab w:val="left" w:pos="880"/>
+              <w:tab w:val="right" w:leader="dot" w:pos="10478"/>
+            </w:tabs>
+            <w:rPr>
+              <w:rFonts w:eastAsiaTheme="minorEastAsia"/>
+              <w:noProof/>
+              <w:lang w:eastAsia="de-CH"/>
+            </w:rPr>
+          </w:pPr>
+          <w:hyperlink w:anchor="_Toc508094155" w:history="1">
+            <w:r>
+              <w:rPr>
+                <w:rStyle w:val="Hyperlink"/>
+                <w:noProof/>
+              </w:rPr>
+              <w:t>5.1</w:t>
+            </w:r>
+            <w:r>
+              <w:rPr>
+                <w:rFonts w:eastAsiaTheme="minorEastAsia"/>
+                <w:noProof/>
+                <w:lang w:eastAsia="de-CH"/>
+              </w:rPr>
+              <w:tab/>
+            </w:r>
+            <w:r>
+              <w:rPr>
+                <w:rStyle w:val="Hyperlink"/>
+                <w:noProof/>
+              </w:rPr>
+              <w:t>Logische Schnittstellen</w:t>
+            </w:r>
+            <w:r>
+              <w:rPr>
+                <w:noProof/>
+                <w:webHidden/>
+              </w:rPr>
+              <w:tab/>
+            </w:r>
+            <w:r>
+              <w:rPr>
+                <w:noProof/>
+                <w:webHidden/>
+              </w:rPr>
+              <w:fldChar w:fldCharType="begin"/>
+            </w:r>
+            <w:r>
+              <w:rPr>
+                <w:noProof/>
+                <w:webHidden/>
+              </w:rPr>
+              <w:instrText xml:space="preserve"> PAGEREF _Toc508094155 \h </w:instrText>
+            </w:r>
+            <w:r>
+              <w:rPr>
+                <w:noProof/>
+                <w:webHidden/>
+              </w:rPr>
+            </w:r>
+            <w:r>
+              <w:rPr>
+                <w:noProof/>
+                <w:webHidden/>
+              </w:rPr>
+              <w:fldChar w:fldCharType="separate"/>
+            </w:r>
+            <w:r>
+              <w:rPr>
+                <w:noProof/>
+                <w:webHidden/>
+              </w:rPr>
+              <w:t>9</w:t>
+            </w:r>
+            <w:r>
+              <w:rPr>
+                <w:noProof/>
+                <w:webHidden/>
+              </w:rPr>
+              <w:fldChar w:fldCharType="end"/>
+            </w:r>
+          </w:hyperlink>
+        </w:p>
+        <w:p>
+          <w:pPr>
+            <w:pStyle w:val="Verzeichnis3"/>
+            <w:tabs>
+              <w:tab w:val="left" w:pos="1320"/>
+              <w:tab w:val="right" w:leader="dot" w:pos="10478"/>
+            </w:tabs>
+            <w:rPr>
+              <w:rFonts w:eastAsiaTheme="minorEastAsia"/>
+              <w:noProof/>
+              <w:lang w:eastAsia="de-CH"/>
+            </w:rPr>
+          </w:pPr>
+          <w:hyperlink w:anchor="_Toc508094156" w:history="1">
+            <w:r>
+              <w:rPr>
+                <w:rStyle w:val="Hyperlink"/>
+                <w:noProof/>
+              </w:rPr>
+              <w:t>5.1.1</w:t>
+            </w:r>
+            <w:r>
+              <w:rPr>
+                <w:rFonts w:eastAsiaTheme="minorEastAsia"/>
+                <w:noProof/>
+                <w:lang w:eastAsia="de-CH"/>
+              </w:rPr>
+              <w:tab/>
+            </w:r>
+            <w:r>
+              <w:rPr>
+                <w:rStyle w:val="Hyperlink"/>
+                <w:noProof/>
+              </w:rPr>
+              <w:t>Übersicht</w:t>
+            </w:r>
+            <w:r>
+              <w:rPr>
+                <w:noProof/>
+                <w:webHidden/>
+              </w:rPr>
+              <w:tab/>
+            </w:r>
+            <w:r>
+              <w:rPr>
+                <w:noProof/>
+                <w:webHidden/>
+              </w:rPr>
+              <w:fldChar w:fldCharType="begin"/>
+            </w:r>
+            <w:r>
+              <w:rPr>
+                <w:noProof/>
+                <w:webHidden/>
+              </w:rPr>
+              <w:instrText xml:space="preserve"> PAGEREF _Toc508094156 \h </w:instrText>
+            </w:r>
+            <w:r>
+              <w:rPr>
+                <w:noProof/>
+                <w:webHidden/>
+              </w:rPr>
+            </w:r>
+            <w:r>
+              <w:rPr>
+                <w:noProof/>
+                <w:webHidden/>
+              </w:rPr>
+              <w:fldChar w:fldCharType="separate"/>
+            </w:r>
+            <w:r>
+              <w:rPr>
+                <w:noProof/>
+                <w:webHidden/>
+              </w:rPr>
+              <w:t>9</w:t>
+            </w:r>
+            <w:r>
+              <w:rPr>
+                <w:noProof/>
+                <w:webHidden/>
+              </w:rPr>
+              <w:fldChar w:fldCharType="end"/>
+            </w:r>
+          </w:hyperlink>
+        </w:p>
+        <w:p>
+          <w:pPr>
+            <w:pStyle w:val="Verzeichnis3"/>
+            <w:tabs>
+              <w:tab w:val="left" w:pos="1320"/>
+              <w:tab w:val="right" w:leader="dot" w:pos="10478"/>
+            </w:tabs>
+            <w:rPr>
+              <w:rFonts w:eastAsiaTheme="minorEastAsia"/>
+              <w:noProof/>
+              <w:lang w:eastAsia="de-CH"/>
+            </w:rPr>
+          </w:pPr>
+          <w:hyperlink w:anchor="_Toc508094157" w:history="1">
+            <w:r>
+              <w:rPr>
+                <w:rStyle w:val="Hyperlink"/>
+                <w:noProof/>
+              </w:rPr>
+              <w:t>5.1.2</w:t>
+            </w:r>
+            <w:r>
+              <w:rPr>
+                <w:rFonts w:eastAsiaTheme="minorEastAsia"/>
+                <w:noProof/>
+                <w:lang w:eastAsia="de-CH"/>
+              </w:rPr>
+              <w:tab/>
+            </w:r>
+            <w:r>
+              <w:rPr>
+                <w:rStyle w:val="Hyperlink"/>
+                <w:noProof/>
+              </w:rPr>
+              <w:t>Details</w:t>
+            </w:r>
+            <w:r>
+              <w:rPr>
+                <w:noProof/>
+                <w:webHidden/>
+              </w:rPr>
+              <w:tab/>
+            </w:r>
+            <w:r>
+              <w:rPr>
+                <w:noProof/>
+                <w:webHidden/>
+              </w:rPr>
+              <w:fldChar w:fldCharType="begin"/>
+            </w:r>
+            <w:r>
+              <w:rPr>
+                <w:noProof/>
+                <w:webHidden/>
+              </w:rPr>
+              <w:instrText xml:space="preserve"> PAGEREF _Toc508094157 \h </w:instrText>
+            </w:r>
+            <w:r>
+              <w:rPr>
+                <w:noProof/>
+                <w:webHidden/>
+              </w:rPr>
+            </w:r>
+            <w:r>
+              <w:rPr>
+                <w:noProof/>
+                <w:webHidden/>
+              </w:rPr>
+              <w:fldChar w:fldCharType="separate"/>
+            </w:r>
+            <w:r>
+              <w:rPr>
+                <w:noProof/>
+                <w:webHidden/>
+              </w:rPr>
+              <w:t>9</w:t>
+            </w:r>
+            <w:r>
+              <w:rPr>
+                <w:noProof/>
+                <w:webHidden/>
+              </w:rPr>
+              <w:fldChar w:fldCharType="end"/>
+            </w:r>
+          </w:hyperlink>
+        </w:p>
+        <w:p>
+          <w:pPr>
+            <w:pStyle w:val="Verzeichnis2"/>
+            <w:tabs>
+              <w:tab w:val="left" w:pos="880"/>
+              <w:tab w:val="right" w:leader="dot" w:pos="10478"/>
+            </w:tabs>
+            <w:rPr>
+              <w:rFonts w:eastAsiaTheme="minorEastAsia"/>
+              <w:noProof/>
+              <w:lang w:eastAsia="de-CH"/>
+            </w:rPr>
+          </w:pPr>
+          <w:hyperlink w:anchor="_Toc508094158" w:history="1">
+            <w:r>
+              <w:rPr>
+                <w:rStyle w:val="Hyperlink"/>
+                <w:noProof/>
+              </w:rPr>
+              <w:t>5.2</w:t>
+            </w:r>
+            <w:r>
+              <w:rPr>
+                <w:rFonts w:eastAsiaTheme="minorEastAsia"/>
+                <w:noProof/>
+                <w:lang w:eastAsia="de-CH"/>
+              </w:rPr>
+              <w:tab/>
+            </w:r>
+            <w:r>
+              <w:rPr>
+                <w:rStyle w:val="Hyperlink"/>
+                <w:noProof/>
+              </w:rPr>
+              <w:t>Physische Schnittstellen</w:t>
+            </w:r>
+            <w:r>
+              <w:rPr>
+                <w:noProof/>
+                <w:webHidden/>
+              </w:rPr>
+              <w:tab/>
+            </w:r>
+            <w:r>
+              <w:rPr>
+                <w:noProof/>
+                <w:webHidden/>
+              </w:rPr>
+              <w:fldChar w:fldCharType="begin"/>
+            </w:r>
+            <w:r>
+              <w:rPr>
+                <w:noProof/>
+                <w:webHidden/>
+              </w:rPr>
+              <w:instrText xml:space="preserve"> PAGEREF _Toc508094158 \h </w:instrText>
+            </w:r>
+            <w:r>
+              <w:rPr>
+                <w:noProof/>
+                <w:webHidden/>
+              </w:rPr>
+            </w:r>
+            <w:r>
+              <w:rPr>
+                <w:noProof/>
+                <w:webHidden/>
+              </w:rPr>
+              <w:fldChar w:fldCharType="separate"/>
+            </w:r>
+            <w:r>
+              <w:rPr>
+                <w:noProof/>
+                <w:webHidden/>
+              </w:rPr>
+              <w:t>10</w:t>
+            </w:r>
+            <w:r>
+              <w:rPr>
+                <w:noProof/>
+                <w:webHidden/>
+              </w:rPr>
+              <w:fldChar w:fldCharType="end"/>
+            </w:r>
+          </w:hyperlink>
+        </w:p>
+        <w:p>
+          <w:pPr>
+            <w:pStyle w:val="Verzeichnis3"/>
+            <w:tabs>
+              <w:tab w:val="left" w:pos="1320"/>
+              <w:tab w:val="right" w:leader="dot" w:pos="10478"/>
+            </w:tabs>
+            <w:rPr>
+              <w:rFonts w:eastAsiaTheme="minorEastAsia"/>
+              <w:noProof/>
+              <w:lang w:eastAsia="de-CH"/>
+            </w:rPr>
+          </w:pPr>
+          <w:hyperlink w:anchor="_Toc508094159" w:history="1">
+            <w:r>
+              <w:rPr>
+                <w:rStyle w:val="Hyperlink"/>
+                <w:noProof/>
+              </w:rPr>
+              <w:t>5.2.1</w:t>
+            </w:r>
+            <w:r>
+              <w:rPr>
+                <w:rFonts w:eastAsiaTheme="minorEastAsia"/>
+                <w:noProof/>
+                <w:lang w:eastAsia="de-CH"/>
+              </w:rPr>
+              <w:tab/>
+            </w:r>
+            <w:r>
+              <w:rPr>
+                <w:rStyle w:val="Hyperlink"/>
+                <w:noProof/>
+              </w:rPr>
+              <w:t>Startseite</w:t>
+            </w:r>
+            <w:r>
+              <w:rPr>
+                <w:noProof/>
+                <w:webHidden/>
+              </w:rPr>
+              <w:tab/>
+            </w:r>
+            <w:r>
+              <w:rPr>
+                <w:noProof/>
+                <w:webHidden/>
+              </w:rPr>
+              <w:fldChar w:fldCharType="begin"/>
+            </w:r>
+            <w:r>
+              <w:rPr>
+                <w:noProof/>
+                <w:webHidden/>
+              </w:rPr>
+              <w:instrText xml:space="preserve"> PAGEREF _Toc508094159 \h </w:instrText>
+            </w:r>
+            <w:r>
+              <w:rPr>
+                <w:noProof/>
+                <w:webHidden/>
+              </w:rPr>
+            </w:r>
+            <w:r>
+              <w:rPr>
+                <w:noProof/>
+                <w:webHidden/>
+              </w:rPr>
+              <w:fldChar w:fldCharType="separate"/>
+            </w:r>
+            <w:r>
+              <w:rPr>
+                <w:noProof/>
+                <w:webHidden/>
+              </w:rPr>
+              <w:t>10</w:t>
+            </w:r>
+            <w:r>
+              <w:rPr>
+                <w:noProof/>
+                <w:webHidden/>
+              </w:rPr>
+              <w:fldChar w:fldCharType="end"/>
+            </w:r>
+          </w:hyperlink>
+        </w:p>
+        <w:p>
+          <w:pPr>
+            <w:pStyle w:val="Verzeichnis3"/>
+            <w:tabs>
+              <w:tab w:val="left" w:pos="1320"/>
+              <w:tab w:val="right" w:leader="dot" w:pos="10478"/>
+            </w:tabs>
+            <w:rPr>
+              <w:rFonts w:eastAsiaTheme="minorEastAsia"/>
+              <w:noProof/>
+              <w:lang w:eastAsia="de-CH"/>
+            </w:rPr>
+          </w:pPr>
+          <w:hyperlink w:anchor="_Toc508094160" w:history="1">
+            <w:r>
+              <w:rPr>
+                <w:rStyle w:val="Hyperlink"/>
+                <w:noProof/>
+              </w:rPr>
+              <w:t>5.2.2</w:t>
+            </w:r>
+            <w:r>
+              <w:rPr>
+                <w:rFonts w:eastAsiaTheme="minorEastAsia"/>
+                <w:noProof/>
+                <w:lang w:eastAsia="de-CH"/>
+              </w:rPr>
+              <w:tab/>
+            </w:r>
+            <w:r>
+              <w:rPr>
+                <w:rStyle w:val="Hyperlink"/>
+                <w:noProof/>
+              </w:rPr>
+              <w:t>Artikel publizieren / Artikel bearbeiten</w:t>
+            </w:r>
+            <w:r>
+              <w:rPr>
+                <w:noProof/>
+                <w:webHidden/>
+              </w:rPr>
+              <w:tab/>
+            </w:r>
+            <w:r>
+              <w:rPr>
+                <w:noProof/>
+                <w:webHidden/>
+              </w:rPr>
+              <w:fldChar w:fldCharType="begin"/>
+            </w:r>
+            <w:r>
+              <w:rPr>
+                <w:noProof/>
+                <w:webHidden/>
+              </w:rPr>
+              <w:instrText xml:space="preserve"> PAGEREF _Toc508094160 \h </w:instrText>
+            </w:r>
+            <w:r>
+              <w:rPr>
+                <w:noProof/>
+                <w:webHidden/>
+              </w:rPr>
+            </w:r>
+            <w:r>
+              <w:rPr>
+                <w:noProof/>
+                <w:webHidden/>
+              </w:rPr>
+              <w:fldChar w:fldCharType="separate"/>
+            </w:r>
+            <w:r>
+              <w:rPr>
+                <w:noProof/>
+                <w:webHidden/>
+              </w:rPr>
+              <w:t>11</w:t>
+            </w:r>
+            <w:r>
+              <w:rPr>
+                <w:noProof/>
+                <w:webHidden/>
+              </w:rPr>
+              <w:fldChar w:fldCharType="end"/>
+            </w:r>
+          </w:hyperlink>
+        </w:p>
+        <w:p>
+          <w:pPr>
+            <w:pStyle w:val="Verzeichnis3"/>
+            <w:tabs>
+              <w:tab w:val="left" w:pos="1320"/>
+              <w:tab w:val="right" w:leader="dot" w:pos="10478"/>
+            </w:tabs>
+            <w:rPr>
+              <w:rFonts w:eastAsiaTheme="minorEastAsia"/>
+              <w:noProof/>
+              <w:lang w:eastAsia="de-CH"/>
+            </w:rPr>
+          </w:pPr>
+          <w:hyperlink w:anchor="_Toc508094161" w:history="1">
+            <w:r>
+              <w:rPr>
+                <w:rStyle w:val="Hyperlink"/>
+                <w:noProof/>
+              </w:rPr>
+              <w:t>5.2.3</w:t>
+            </w:r>
+            <w:r>
+              <w:rPr>
+                <w:rFonts w:eastAsiaTheme="minorEastAsia"/>
+                <w:noProof/>
+                <w:lang w:eastAsia="de-CH"/>
+              </w:rPr>
+              <w:tab/>
+            </w:r>
+            <w:r>
+              <w:rPr>
+                <w:rStyle w:val="Hyperlink"/>
+                <w:noProof/>
+              </w:rPr>
+              <w:t>Artikel anzeigen</w:t>
+            </w:r>
+            <w:r>
+              <w:rPr>
+                <w:noProof/>
+                <w:webHidden/>
+              </w:rPr>
+              <w:tab/>
+            </w:r>
+            <w:r>
+              <w:rPr>
+                <w:noProof/>
+                <w:webHidden/>
+              </w:rPr>
+              <w:fldChar w:fldCharType="begin"/>
+            </w:r>
+            <w:r>
+              <w:rPr>
+                <w:noProof/>
+                <w:webHidden/>
+              </w:rPr>
+              <w:instrText xml:space="preserve"> PAGEREF _Toc508094161 \h </w:instrText>
+            </w:r>
+            <w:r>
+              <w:rPr>
+                <w:noProof/>
+                <w:webHidden/>
+              </w:rPr>
+            </w:r>
+            <w:r>
+              <w:rPr>
+                <w:noProof/>
+                <w:webHidden/>
+              </w:rPr>
+              <w:fldChar w:fldCharType="separate"/>
+            </w:r>
+            <w:r>
+              <w:rPr>
+                <w:noProof/>
+                <w:webHidden/>
+              </w:rPr>
+              <w:t>12</w:t>
+            </w:r>
+            <w:r>
+              <w:rPr>
+                <w:noProof/>
+                <w:webHidden/>
+              </w:rPr>
+              <w:fldChar w:fldCharType="end"/>
+            </w:r>
+          </w:hyperlink>
+        </w:p>
+        <w:p>
+          <w:pPr>
+            <w:pStyle w:val="Verzeichnis3"/>
+            <w:tabs>
+              <w:tab w:val="left" w:pos="1320"/>
+              <w:tab w:val="right" w:leader="dot" w:pos="10478"/>
+            </w:tabs>
+            <w:rPr>
+              <w:rFonts w:eastAsiaTheme="minorEastAsia"/>
+              <w:noProof/>
+              <w:lang w:eastAsia="de-CH"/>
+            </w:rPr>
+          </w:pPr>
+          <w:hyperlink w:anchor="_Toc508094162" w:history="1">
+            <w:r>
+              <w:rPr>
+                <w:rStyle w:val="Hyperlink"/>
+                <w:noProof/>
+              </w:rPr>
+              <w:t>5.2.4</w:t>
+            </w:r>
+            <w:r>
+              <w:rPr>
+                <w:rFonts w:eastAsiaTheme="minorEastAsia"/>
+                <w:noProof/>
+                <w:lang w:eastAsia="de-CH"/>
+              </w:rPr>
+              <w:tab/>
+            </w:r>
+            <w:r>
+              <w:rPr>
+                <w:rStyle w:val="Hyperlink"/>
+                <w:noProof/>
+              </w:rPr>
+              <w:t>Artikel Details anzeigen / Interesse an Artikel melden</w:t>
+            </w:r>
+            <w:r>
+              <w:rPr>
+                <w:noProof/>
+                <w:webHidden/>
+              </w:rPr>
+              <w:tab/>
+            </w:r>
+            <w:r>
+              <w:rPr>
+                <w:noProof/>
+                <w:webHidden/>
+              </w:rPr>
+              <w:fldChar w:fldCharType="begin"/>
+            </w:r>
+            <w:r>
+              <w:rPr>
+                <w:noProof/>
+                <w:webHidden/>
+              </w:rPr>
+              <w:instrText xml:space="preserve"> PAGEREF _Toc508094162 \h </w:instrText>
+            </w:r>
+            <w:r>
+              <w:rPr>
+                <w:noProof/>
+                <w:webHidden/>
+              </w:rPr>
+            </w:r>
+            <w:r>
+              <w:rPr>
+                <w:noProof/>
+                <w:webHidden/>
+              </w:rPr>
+              <w:fldChar w:fldCharType="separate"/>
+            </w:r>
+            <w:r>
+              <w:rPr>
+                <w:noProof/>
+                <w:webHidden/>
+              </w:rPr>
+              <w:t>13</w:t>
+            </w:r>
+            <w:r>
+              <w:rPr>
+                <w:noProof/>
+                <w:webHidden/>
+              </w:rPr>
+              <w:fldChar w:fldCharType="end"/>
+            </w:r>
+          </w:hyperlink>
+        </w:p>
+        <w:p>
+          <w:pPr>
+            <w:pStyle w:val="Verzeichnis3"/>
+            <w:tabs>
+              <w:tab w:val="left" w:pos="1320"/>
+              <w:tab w:val="right" w:leader="dot" w:pos="10478"/>
+            </w:tabs>
+            <w:rPr>
+              <w:rFonts w:eastAsiaTheme="minorEastAsia"/>
+              <w:noProof/>
+              <w:lang w:eastAsia="de-CH"/>
+            </w:rPr>
+          </w:pPr>
+          <w:hyperlink w:anchor="_Toc508094163" w:history="1">
+            <w:r>
+              <w:rPr>
+                <w:rStyle w:val="Hyperlink"/>
+                <w:noProof/>
+              </w:rPr>
+              <w:t>5.2.5</w:t>
+            </w:r>
+            <w:r>
+              <w:rPr>
+                <w:rFonts w:eastAsiaTheme="minorEastAsia"/>
+                <w:noProof/>
+                <w:lang w:eastAsia="de-CH"/>
+              </w:rPr>
+              <w:tab/>
+            </w:r>
+            <w:r>
+              <w:rPr>
+                <w:rStyle w:val="Hyperlink"/>
+                <w:noProof/>
+              </w:rPr>
+              <w:t>Artikel verschenken</w:t>
+            </w:r>
+            <w:r>
+              <w:rPr>
+                <w:noProof/>
+                <w:webHidden/>
+              </w:rPr>
+              <w:tab/>
+            </w:r>
+            <w:r>
+              <w:rPr>
+                <w:noProof/>
+                <w:webHidden/>
+              </w:rPr>
+              <w:fldChar w:fldCharType="begin"/>
+            </w:r>
+            <w:r>
+              <w:rPr>
+                <w:noProof/>
+                <w:webHidden/>
+              </w:rPr>
+              <w:instrText xml:space="preserve"> PAGEREF _Toc508094163 \h </w:instrText>
+            </w:r>
+            <w:r>
+              <w:rPr>
+                <w:noProof/>
+                <w:webHidden/>
+              </w:rPr>
+            </w:r>
+            <w:r>
+              <w:rPr>
+                <w:noProof/>
+                <w:webHidden/>
+              </w:rPr>
+              <w:fldChar w:fldCharType="separate"/>
+            </w:r>
+            <w:r>
+              <w:rPr>
+                <w:noProof/>
+                <w:webHidden/>
+              </w:rPr>
+              <w:t>14</w:t>
+            </w:r>
+            <w:r>
+              <w:rPr>
+                <w:noProof/>
+                <w:webHidden/>
+              </w:rPr>
+              <w:fldChar w:fldCharType="end"/>
+            </w:r>
+          </w:hyperlink>
+        </w:p>
+        <w:p>
+          <w:pPr>
+            <w:pStyle w:val="Verzeichnis3"/>
+            <w:tabs>
+              <w:tab w:val="left" w:pos="1320"/>
+              <w:tab w:val="right" w:leader="dot" w:pos="10478"/>
+            </w:tabs>
+            <w:rPr>
+              <w:rFonts w:eastAsiaTheme="minorEastAsia"/>
+              <w:noProof/>
+              <w:lang w:eastAsia="de-CH"/>
+            </w:rPr>
+          </w:pPr>
+          <w:hyperlink w:anchor="_Toc508094164" w:history="1">
+            <w:r>
+              <w:rPr>
+                <w:rStyle w:val="Hyperlink"/>
+                <w:noProof/>
+              </w:rPr>
+              <w:t>5.2.6</w:t>
+            </w:r>
+            <w:r>
+              <w:rPr>
+                <w:rFonts w:eastAsiaTheme="minorEastAsia"/>
+                <w:noProof/>
+                <w:lang w:eastAsia="de-CH"/>
+              </w:rPr>
+              <w:tab/>
+            </w:r>
+            <w:r>
+              <w:rPr>
+                <w:rStyle w:val="Hyperlink"/>
+                <w:noProof/>
+              </w:rPr>
+              <w:t>Registrieren</w:t>
+            </w:r>
+            <w:r>
+              <w:rPr>
+                <w:noProof/>
+                <w:webHidden/>
+              </w:rPr>
+              <w:tab/>
+            </w:r>
+            <w:r>
+              <w:rPr>
+                <w:noProof/>
+                <w:webHidden/>
+              </w:rPr>
+              <w:fldChar w:fldCharType="begin"/>
+            </w:r>
+            <w:r>
+              <w:rPr>
+                <w:noProof/>
+                <w:webHidden/>
+              </w:rPr>
+              <w:instrText xml:space="preserve"> PAGEREF _Toc508094164 \h </w:instrText>
+            </w:r>
+            <w:r>
+              <w:rPr>
+                <w:noProof/>
+                <w:webHidden/>
+              </w:rPr>
+            </w:r>
+            <w:r>
+              <w:rPr>
+                <w:noProof/>
+                <w:webHidden/>
+              </w:rPr>
+              <w:fldChar w:fldCharType="separate"/>
+            </w:r>
+            <w:r>
+              <w:rPr>
+                <w:noProof/>
+                <w:webHidden/>
+              </w:rPr>
+              <w:t>15</w:t>
+            </w:r>
+            <w:r>
+              <w:rPr>
+                <w:noProof/>
+                <w:webHidden/>
+              </w:rPr>
+              <w:fldChar w:fldCharType="end"/>
+            </w:r>
+          </w:hyperlink>
+        </w:p>
+        <w:p>
+          <w:pPr>
+            <w:pStyle w:val="Verzeichnis3"/>
+            <w:tabs>
+              <w:tab w:val="left" w:pos="1320"/>
+              <w:tab w:val="right" w:leader="dot" w:pos="10478"/>
+            </w:tabs>
+            <w:rPr>
+              <w:rFonts w:eastAsiaTheme="minorEastAsia"/>
+              <w:noProof/>
+              <w:lang w:eastAsia="de-CH"/>
+            </w:rPr>
+          </w:pPr>
+          <w:hyperlink w:anchor="_Toc508094165" w:history="1">
+            <w:r>
+              <w:rPr>
+                <w:rStyle w:val="Hyperlink"/>
+                <w:noProof/>
+              </w:rPr>
+              <w:t>5.2.7</w:t>
+            </w:r>
+            <w:r>
+              <w:rPr>
+                <w:rFonts w:eastAsiaTheme="minorEastAsia"/>
+                <w:noProof/>
+                <w:lang w:eastAsia="de-CH"/>
+              </w:rPr>
+              <w:tab/>
+            </w:r>
+            <w:r>
+              <w:rPr>
+                <w:rStyle w:val="Hyperlink"/>
+                <w:noProof/>
+              </w:rPr>
+              <w:t>Anmelden</w:t>
+            </w:r>
+            <w:r>
+              <w:rPr>
+                <w:noProof/>
+                <w:webHidden/>
+              </w:rPr>
+              <w:tab/>
+            </w:r>
+            <w:r>
+              <w:rPr>
+                <w:noProof/>
+                <w:webHidden/>
+              </w:rPr>
+              <w:fldChar w:fldCharType="begin"/>
+            </w:r>
+            <w:r>
+              <w:rPr>
+                <w:noProof/>
+                <w:webHidden/>
+              </w:rPr>
+              <w:instrText xml:space="preserve"> PAGEREF _Toc508094165 \h </w:instrText>
+            </w:r>
+            <w:r>
+              <w:rPr>
+                <w:noProof/>
+                <w:webHidden/>
+              </w:rPr>
+            </w:r>
+            <w:r>
+              <w:rPr>
+                <w:noProof/>
+                <w:webHidden/>
+              </w:rPr>
+              <w:fldChar w:fldCharType="separate"/>
+            </w:r>
+            <w:r>
+              <w:rPr>
+                <w:noProof/>
+                <w:webHidden/>
+              </w:rPr>
+              <w:t>15</w:t>
+            </w:r>
+            <w:r>
+              <w:rPr>
+                <w:noProof/>
+                <w:webHidden/>
+              </w:rPr>
+              <w:fldChar w:fldCharType="end"/>
+            </w:r>
+          </w:hyperlink>
+        </w:p>
+        <w:p>
+          <w:pPr>
+            <w:pStyle w:val="Verzeichnis3"/>
+            <w:tabs>
+              <w:tab w:val="left" w:pos="1320"/>
+              <w:tab w:val="right" w:leader="dot" w:pos="10478"/>
+            </w:tabs>
+            <w:rPr>
+              <w:rFonts w:eastAsiaTheme="minorEastAsia"/>
+              <w:noProof/>
+              <w:lang w:eastAsia="de-CH"/>
+            </w:rPr>
+          </w:pPr>
+          <w:hyperlink w:anchor="_Toc508094166" w:history="1">
+            <w:r>
+              <w:rPr>
+                <w:rStyle w:val="Hyperlink"/>
+                <w:noProof/>
+              </w:rPr>
+              <w:t>5.2.8</w:t>
+            </w:r>
+            <w:r>
+              <w:rPr>
+                <w:rFonts w:eastAsiaTheme="minorEastAsia"/>
+                <w:noProof/>
+                <w:lang w:eastAsia="de-CH"/>
+              </w:rPr>
+              <w:tab/>
+            </w:r>
+            <w:r>
+              <w:rPr>
+                <w:rStyle w:val="Hyperlink"/>
+                <w:noProof/>
+              </w:rPr>
+              <w:t>Rating des Publizierenden</w:t>
+            </w:r>
+            <w:r>
+              <w:rPr>
+                <w:noProof/>
+                <w:webHidden/>
+              </w:rPr>
+              <w:tab/>
+            </w:r>
+            <w:r>
+              <w:rPr>
+                <w:noProof/>
+                <w:webHidden/>
+              </w:rPr>
+              <w:fldChar w:fldCharType="begin"/>
+            </w:r>
+            <w:r>
+              <w:rPr>
+                <w:noProof/>
+                <w:webHidden/>
+              </w:rPr>
+              <w:instrText xml:space="preserve"> PAGEREF _Toc508094166 \h </w:instrText>
+            </w:r>
+            <w:r>
+              <w:rPr>
+                <w:noProof/>
+                <w:webHidden/>
+              </w:rPr>
+            </w:r>
+            <w:r>
+              <w:rPr>
+                <w:noProof/>
+                <w:webHidden/>
+              </w:rPr>
+              <w:fldChar w:fldCharType="separate"/>
+            </w:r>
+            <w:r>
+              <w:rPr>
+                <w:noProof/>
+                <w:webHidden/>
+              </w:rPr>
+              <w:t>15</w:t>
+            </w:r>
+            <w:r>
+              <w:rPr>
+                <w:noProof/>
+                <w:webHidden/>
+              </w:rPr>
+              <w:fldChar w:fldCharType="end"/>
+            </w:r>
+          </w:hyperlink>
+        </w:p>
+        <w:p>
+          <w:pPr>
+            <w:pStyle w:val="Verzeichnis1"/>
+            <w:tabs>
+              <w:tab w:val="left" w:pos="440"/>
+              <w:tab w:val="right" w:leader="dot" w:pos="10478"/>
+            </w:tabs>
+            <w:rPr>
+              <w:rFonts w:eastAsiaTheme="minorEastAsia"/>
+              <w:noProof/>
+              <w:lang w:eastAsia="de-CH"/>
+            </w:rPr>
+          </w:pPr>
+          <w:hyperlink w:anchor="_Toc508094167" w:history="1">
+            <w:r>
+              <w:rPr>
+                <w:rStyle w:val="Hyperlink"/>
+                <w:noProof/>
+              </w:rPr>
+              <w:t>6</w:t>
+            </w:r>
+            <w:r>
+              <w:rPr>
+                <w:rFonts w:eastAsiaTheme="minorEastAsia"/>
+                <w:noProof/>
+                <w:lang w:eastAsia="de-CH"/>
+              </w:rPr>
+              <w:tab/>
+            </w:r>
+            <w:r>
+              <w:rPr>
+                <w:rStyle w:val="Hyperlink"/>
+                <w:noProof/>
+              </w:rPr>
+              <w:t>Software Design</w:t>
+            </w:r>
+            <w:r>
+              <w:rPr>
+                <w:noProof/>
+                <w:webHidden/>
+              </w:rPr>
+              <w:tab/>
+            </w:r>
+            <w:r>
+              <w:rPr>
+                <w:noProof/>
+                <w:webHidden/>
+              </w:rPr>
+              <w:fldChar w:fldCharType="begin"/>
+            </w:r>
+            <w:r>
+              <w:rPr>
+                <w:noProof/>
+                <w:webHidden/>
+              </w:rPr>
+              <w:instrText xml:space="preserve"> PAGEREF _Toc508094167 \h </w:instrText>
+            </w:r>
+            <w:r>
+              <w:rPr>
+                <w:noProof/>
+                <w:webHidden/>
+              </w:rPr>
+            </w:r>
+            <w:r>
+              <w:rPr>
+                <w:noProof/>
+                <w:webHidden/>
+              </w:rPr>
+              <w:fldChar w:fldCharType="separate"/>
+            </w:r>
+            <w:r>
+              <w:rPr>
+                <w:noProof/>
+                <w:webHidden/>
+              </w:rPr>
+              <w:t>16</w:t>
+            </w:r>
+            <w:r>
+              <w:rPr>
+                <w:noProof/>
+                <w:webHidden/>
+              </w:rPr>
+              <w:fldChar w:fldCharType="end"/>
+            </w:r>
+          </w:hyperlink>
+        </w:p>
+        <w:p>
+          <w:pPr>
+            <w:pStyle w:val="Verzeichnis2"/>
+            <w:tabs>
+              <w:tab w:val="left" w:pos="880"/>
+              <w:tab w:val="right" w:leader="dot" w:pos="10478"/>
+            </w:tabs>
+            <w:rPr>
+              <w:rFonts w:eastAsiaTheme="minorEastAsia"/>
+              <w:noProof/>
+              <w:lang w:eastAsia="de-CH"/>
+            </w:rPr>
+          </w:pPr>
+          <w:hyperlink w:anchor="_Toc508094168" w:history="1">
+            <w:r>
+              <w:rPr>
+                <w:rStyle w:val="Hyperlink"/>
+                <w:noProof/>
+              </w:rPr>
+              <w:t>6.1</w:t>
+            </w:r>
+            <w:r>
+              <w:rPr>
+                <w:rFonts w:eastAsiaTheme="minorEastAsia"/>
+                <w:noProof/>
+                <w:lang w:eastAsia="de-CH"/>
+              </w:rPr>
+              <w:tab/>
+            </w:r>
+            <w:r>
+              <w:rPr>
+                <w:rStyle w:val="Hyperlink"/>
+                <w:noProof/>
+              </w:rPr>
+              <w:t>Datenbank Design</w:t>
+            </w:r>
+            <w:r>
+              <w:rPr>
+                <w:noProof/>
+                <w:webHidden/>
+              </w:rPr>
+              <w:tab/>
+            </w:r>
+            <w:r>
+              <w:rPr>
+                <w:noProof/>
+                <w:webHidden/>
+              </w:rPr>
+              <w:fldChar w:fldCharType="begin"/>
+            </w:r>
+            <w:r>
+              <w:rPr>
+                <w:noProof/>
+                <w:webHidden/>
+              </w:rPr>
+              <w:instrText xml:space="preserve"> PAGEREF _Toc508094168 \h </w:instrText>
+            </w:r>
+            <w:r>
+              <w:rPr>
+                <w:noProof/>
+                <w:webHidden/>
+              </w:rPr>
+            </w:r>
+            <w:r>
+              <w:rPr>
+                <w:noProof/>
+                <w:webHidden/>
+              </w:rPr>
+              <w:fldChar w:fldCharType="separate"/>
+            </w:r>
+            <w:r>
+              <w:rPr>
+                <w:noProof/>
+                <w:webHidden/>
+              </w:rPr>
+              <w:t>16</w:t>
+            </w:r>
+            <w:r>
+              <w:rPr>
+                <w:noProof/>
+                <w:webHidden/>
+              </w:rPr>
+              <w:fldChar w:fldCharType="end"/>
+            </w:r>
+          </w:hyperlink>
+        </w:p>
+        <w:p>
+          <w:pPr>
+            <w:pStyle w:val="Verzeichnis2"/>
+            <w:tabs>
+              <w:tab w:val="left" w:pos="880"/>
+              <w:tab w:val="right" w:leader="dot" w:pos="10478"/>
+            </w:tabs>
+            <w:rPr>
+              <w:rFonts w:eastAsiaTheme="minorEastAsia"/>
+              <w:noProof/>
+              <w:lang w:eastAsia="de-CH"/>
+            </w:rPr>
+          </w:pPr>
+          <w:hyperlink w:anchor="_Toc508094169" w:history="1">
+            <w:r>
+              <w:rPr>
+                <w:rStyle w:val="Hyperlink"/>
+                <w:noProof/>
+              </w:rPr>
+              <w:t>6.2</w:t>
+            </w:r>
+            <w:r>
+              <w:rPr>
+                <w:rFonts w:eastAsiaTheme="minorEastAsia"/>
+                <w:noProof/>
+                <w:lang w:eastAsia="de-CH"/>
+              </w:rPr>
+              <w:tab/>
+            </w:r>
+            <w:r>
+              <w:rPr>
+                <w:rStyle w:val="Hyperlink"/>
+                <w:noProof/>
+              </w:rPr>
+              <w:t>Collection «reservations»</w:t>
+            </w:r>
+            <w:r>
+              <w:rPr>
+                <w:noProof/>
+                <w:webHidden/>
+              </w:rPr>
+              <w:tab/>
+            </w:r>
+            <w:r>
+              <w:rPr>
+                <w:noProof/>
+                <w:webHidden/>
+              </w:rPr>
+              <w:fldChar w:fldCharType="begin"/>
+            </w:r>
+            <w:r>
+              <w:rPr>
+                <w:noProof/>
+                <w:webHidden/>
+              </w:rPr>
+              <w:instrText xml:space="preserve"> PAGEREF _Toc508094169 \h </w:instrText>
+            </w:r>
+            <w:r>
+              <w:rPr>
+                <w:noProof/>
+                <w:webHidden/>
+              </w:rPr>
+            </w:r>
+            <w:r>
+              <w:rPr>
+                <w:noProof/>
+                <w:webHidden/>
+              </w:rPr>
+              <w:fldChar w:fldCharType="separate"/>
+            </w:r>
+            <w:r>
+              <w:rPr>
+                <w:noProof/>
+                <w:webHidden/>
+              </w:rPr>
+              <w:t>16</w:t>
             </w:r>
             <w:r>
               <w:rPr>
@@ -1501,6 +2782,7 @@
               <w:bCs/>
               <w:lang w:val="de-DE"/>
             </w:rPr>
+            <w:lastRenderedPageBreak/>
             <w:fldChar w:fldCharType="end"/>
           </w:r>
         </w:p>
@@ -1508,11 +2790,6 @@
     </w:sdt>
     <w:p/>
     <w:p>
-      <w:r>
-        <w:br w:type="page"/>
-      </w:r>
-    </w:p>
-    <w:p>
       <w:pPr>
         <w:pStyle w:val="berschrift1"/>
         <w:numPr>
@@ -1520,9 +2797,8 @@
           <w:numId w:val="1"/>
         </w:numPr>
       </w:pPr>
-      <w:bookmarkStart w:id="0" w:name="_Toc501567514"/>
-      <w:r>
-        <w:lastRenderedPageBreak/>
+      <w:bookmarkStart w:id="0" w:name="_Toc508094139"/>
+      <w:r>
         <w:t>Zum Dokument</w:t>
       </w:r>
       <w:bookmarkEnd w:id="0"/>
@@ -1532,7 +2808,7 @@
       <w:pPr>
         <w:pStyle w:val="berschrift2"/>
       </w:pPr>
-      <w:bookmarkStart w:id="1" w:name="_Toc501567515"/>
+      <w:bookmarkStart w:id="1" w:name="_Toc508094140"/>
       <w:r>
         <w:t>Zweck und Abgrenzung</w:t>
       </w:r>
@@ -1579,7 +2855,7 @@
           <w:numId w:val="1"/>
         </w:numPr>
       </w:pPr>
-      <w:bookmarkStart w:id="2" w:name="_Toc501567516"/>
+      <w:bookmarkStart w:id="2" w:name="_Toc508094141"/>
       <w:r>
         <w:t>Systemabgrenzung</w:t>
       </w:r>
@@ -1589,9 +2865,12 @@
     <w:p>
       <w:pPr>
         <w:pStyle w:val="berschrift2"/>
-        <w:ind w:left="578" w:hanging="578"/>
-      </w:pPr>
-      <w:bookmarkStart w:id="3" w:name="_Toc501567517"/>
+        <w:numPr>
+          <w:ilvl w:val="1"/>
+          <w:numId w:val="1"/>
+        </w:numPr>
+      </w:pPr>
+      <w:bookmarkStart w:id="3" w:name="_Toc508094142"/>
       <w:r>
         <w:t>Systemkontext</w:t>
       </w:r>
@@ -1625,22 +2904,16 @@
         <w:t xml:space="preserve">Für die Authentifizierung der Benutzer und die Persistierung der Benutzerdaten wird ein Backend mit Node Server und </w:t>
       </w:r>
       <w:r>
-        <w:t>der</w:t>
+        <w:t xml:space="preserve">der NoSql </w:t>
+      </w:r>
+      <w:r>
+        <w:t xml:space="preserve">Datenbank </w:t>
+      </w:r>
+      <w:r>
+        <w:t>Mongodb</w:t>
       </w:r>
       <w:r>
         <w:t xml:space="preserve"> </w:t>
-      </w:r>
-      <w:r>
-        <w:t>f</w:t>
-      </w:r>
-      <w:r>
-        <w:t>ilebasier</w:t>
-      </w:r>
-      <w:r>
-        <w:t>ten</w:t>
-      </w:r>
-      <w:r>
-        <w:t xml:space="preserve"> Datenbank Nedb </w:t>
       </w:r>
       <w:r>
         <w:t>implementiert</w:t>
@@ -1700,7 +2973,7 @@
           <w:numId w:val="1"/>
         </w:numPr>
       </w:pPr>
-      <w:bookmarkStart w:id="4" w:name="_Toc501567518"/>
+      <w:bookmarkStart w:id="4" w:name="_Toc508094143"/>
       <w:r>
         <w:lastRenderedPageBreak/>
         <w:t>Awendungsfälle</w:t>
@@ -1767,8 +3040,12 @@
     <w:p>
       <w:pPr>
         <w:pStyle w:val="berschrift1"/>
-      </w:pPr>
-      <w:bookmarkStart w:id="5" w:name="_Toc501567519"/>
+        <w:numPr>
+          <w:ilvl w:val="0"/>
+          <w:numId w:val="1"/>
+        </w:numPr>
+      </w:pPr>
+      <w:bookmarkStart w:id="5" w:name="_Toc508094144"/>
       <w:r>
         <w:lastRenderedPageBreak/>
         <w:t>Beschreibung der Anwendungsfälle</w:t>
@@ -1778,8 +3055,12 @@
     <w:p>
       <w:pPr>
         <w:pStyle w:val="berschrift2"/>
-      </w:pPr>
-      <w:bookmarkStart w:id="6" w:name="_Toc501567520"/>
+        <w:numPr>
+          <w:ilvl w:val="1"/>
+          <w:numId w:val="1"/>
+        </w:numPr>
+      </w:pPr>
+      <w:bookmarkStart w:id="6" w:name="_Toc508094145"/>
       <w:r>
         <w:t>Einführung</w:t>
       </w:r>
@@ -1826,8 +3107,12 @@
     <w:p>
       <w:pPr>
         <w:pStyle w:val="berschrift2"/>
-      </w:pPr>
-      <w:bookmarkStart w:id="7" w:name="_Toc501567521"/>
+        <w:numPr>
+          <w:ilvl w:val="1"/>
+          <w:numId w:val="1"/>
+        </w:numPr>
+      </w:pPr>
+      <w:bookmarkStart w:id="7" w:name="_Toc508094146"/>
       <w:r>
         <w:t xml:space="preserve">UC01 </w:t>
       </w:r>
@@ -2041,8 +3326,12 @@
     <w:p>
       <w:pPr>
         <w:pStyle w:val="berschrift2"/>
-      </w:pPr>
-      <w:bookmarkStart w:id="8" w:name="_Toc501567522"/>
+        <w:numPr>
+          <w:ilvl w:val="1"/>
+          <w:numId w:val="1"/>
+        </w:numPr>
+      </w:pPr>
+      <w:bookmarkStart w:id="8" w:name="_Toc508094147"/>
       <w:r>
         <w:t xml:space="preserve">UC02 </w:t>
       </w:r>
@@ -2236,7 +3525,6 @@
           <w:szCs w:val="26"/>
         </w:rPr>
       </w:pPr>
-      <w:bookmarkStart w:id="9" w:name="_Toc501567523"/>
       <w:r>
         <w:br w:type="page"/>
       </w:r>
@@ -2244,7 +3532,12 @@
     <w:p>
       <w:pPr>
         <w:pStyle w:val="berschrift2"/>
-      </w:pPr>
+        <w:numPr>
+          <w:ilvl w:val="1"/>
+          <w:numId w:val="1"/>
+        </w:numPr>
+      </w:pPr>
+      <w:bookmarkStart w:id="9" w:name="_Toc508094148"/>
       <w:r>
         <w:lastRenderedPageBreak/>
         <w:t>UC03 - Artikel publizieren</w:t>
@@ -2785,7 +4078,6 @@
           <w:szCs w:val="26"/>
         </w:rPr>
       </w:pPr>
-      <w:bookmarkStart w:id="10" w:name="_Toc501567524"/>
       <w:r>
         <w:br w:type="page"/>
       </w:r>
@@ -2793,7 +4085,12 @@
     <w:p>
       <w:pPr>
         <w:pStyle w:val="berschrift2"/>
-      </w:pPr>
+        <w:numPr>
+          <w:ilvl w:val="1"/>
+          <w:numId w:val="1"/>
+        </w:numPr>
+      </w:pPr>
+      <w:bookmarkStart w:id="10" w:name="_Toc508094149"/>
       <w:r>
         <w:lastRenderedPageBreak/>
         <w:t>UC04 - Artikel anzeigen</w:t>
@@ -3158,12 +4455,16 @@
           <w:szCs w:val="26"/>
         </w:rPr>
       </w:pPr>
-      <w:bookmarkStart w:id="11" w:name="_Toc501567525"/>
     </w:p>
     <w:p>
       <w:pPr>
         <w:pStyle w:val="berschrift2"/>
-      </w:pPr>
+        <w:numPr>
+          <w:ilvl w:val="1"/>
+          <w:numId w:val="1"/>
+        </w:numPr>
+      </w:pPr>
+      <w:bookmarkStart w:id="11" w:name="_Toc508094150"/>
       <w:r>
         <w:t>UC05 - Interesse an Artikel melden</w:t>
       </w:r>
@@ -3224,10 +4525,18 @@
               <w:t>Ein Benutzer</w:t>
             </w:r>
             <w:r>
-              <w:t xml:space="preserve"> (Interessent) </w:t>
-            </w:r>
-            <w:r>
-              <w:t xml:space="preserve"> ist an einen der angebotenen Artikel interessiert und möchte diesen geschenkt bekommen. </w:t>
+              <w:t xml:space="preserve"> (</w:t>
+            </w:r>
+            <w:proofErr w:type="gramStart"/>
+            <w:r>
+              <w:t xml:space="preserve">Interessent) </w:t>
+            </w:r>
+            <w:r>
+              <w:t xml:space="preserve"> ist</w:t>
+            </w:r>
+            <w:proofErr w:type="gramEnd"/>
+            <w:r>
+              <w:t xml:space="preserve"> an einen der angebotenen Artikel interessiert und möchte diesen geschenkt bekommen. </w:t>
             </w:r>
           </w:p>
         </w:tc>
@@ -3448,8 +4757,12 @@
     <w:p>
       <w:pPr>
         <w:pStyle w:val="berschrift2"/>
-      </w:pPr>
-      <w:bookmarkStart w:id="12" w:name="_Toc501567526"/>
+        <w:numPr>
+          <w:ilvl w:val="1"/>
+          <w:numId w:val="1"/>
+        </w:numPr>
+      </w:pPr>
+      <w:bookmarkStart w:id="12" w:name="_Toc508094151"/>
       <w:r>
         <w:lastRenderedPageBreak/>
         <w:t>UC06 - Artikel verschenken</w:t>
@@ -3804,8 +5117,12 @@
     <w:p>
       <w:pPr>
         <w:pStyle w:val="berschrift2"/>
-      </w:pPr>
-      <w:bookmarkStart w:id="13" w:name="_Toc501567527"/>
+        <w:numPr>
+          <w:ilvl w:val="1"/>
+          <w:numId w:val="1"/>
+        </w:numPr>
+      </w:pPr>
+      <w:bookmarkStart w:id="13" w:name="_Toc508094152"/>
       <w:r>
         <w:t>UC07 - Publikation beenden</w:t>
       </w:r>
@@ -4130,8 +5447,12 @@
     <w:p>
       <w:pPr>
         <w:pStyle w:val="berschrift2"/>
-      </w:pPr>
-      <w:bookmarkStart w:id="14" w:name="_Toc501567528"/>
+        <w:numPr>
+          <w:ilvl w:val="1"/>
+          <w:numId w:val="1"/>
+        </w:numPr>
+      </w:pPr>
+      <w:bookmarkStart w:id="14" w:name="_Toc508094153"/>
       <w:r>
         <w:lastRenderedPageBreak/>
         <w:t>UC08 - Optional: Rating des Publizierenden</w:t>
@@ -4427,8 +5748,12 @@
     <w:p>
       <w:pPr>
         <w:pStyle w:val="berschrift1"/>
-      </w:pPr>
-      <w:bookmarkStart w:id="15" w:name="_Toc501567529"/>
+        <w:numPr>
+          <w:ilvl w:val="0"/>
+          <w:numId w:val="1"/>
+        </w:numPr>
+      </w:pPr>
+      <w:bookmarkStart w:id="15" w:name="_Toc508094154"/>
       <w:r>
         <w:lastRenderedPageBreak/>
         <w:t>System</w:t>
@@ -4444,10 +5769,16 @@
     <w:p>
       <w:pPr>
         <w:pStyle w:val="berschrift2"/>
-      </w:pPr>
+        <w:numPr>
+          <w:ilvl w:val="1"/>
+          <w:numId w:val="1"/>
+        </w:numPr>
+      </w:pPr>
+      <w:bookmarkStart w:id="16" w:name="_Toc508094155"/>
       <w:r>
         <w:t>Logische Schnittstellen</w:t>
       </w:r>
+      <w:bookmarkEnd w:id="16"/>
     </w:p>
     <w:p>
       <w:pPr>
@@ -4460,10 +5791,16 @@
     <w:p>
       <w:pPr>
         <w:pStyle w:val="berschrift3"/>
-      </w:pPr>
+        <w:numPr>
+          <w:ilvl w:val="2"/>
+          <w:numId w:val="1"/>
+        </w:numPr>
+      </w:pPr>
+      <w:bookmarkStart w:id="17" w:name="_Toc508094156"/>
       <w:r>
         <w:t>Übersicht</w:t>
       </w:r>
+      <w:bookmarkEnd w:id="17"/>
     </w:p>
     <w:tbl>
       <w:tblPr>
@@ -4546,7 +5883,25 @@
           </w:tcPr>
           <w:p>
             <w:r>
-              <w:t>= Voname</w:t>
+              <w:t>=</w:t>
+            </w:r>
+            <w:r>
+              <w:rPr>
+                <w:b/>
+              </w:rPr>
+              <w:t xml:space="preserve"> </w:t>
+            </w:r>
+            <w:r>
+              <w:rPr>
+                <w:u w:val="single"/>
+              </w:rPr>
+              <w:t>BenutzerId</w:t>
+            </w:r>
+            <w:r>
+              <w:t xml:space="preserve"> +</w:t>
+            </w:r>
+            <w:r>
+              <w:t>Voname</w:t>
             </w:r>
             <w:r>
               <w:t xml:space="preserve"> +</w:t>
@@ -4595,82 +5950,106 @@
           </w:tcPr>
           <w:p>
             <w:r>
-              <w:t>= Artikel</w:t>
-            </w:r>
-            <w:r>
-              <w:t>Id +</w:t>
+              <w:t xml:space="preserve">= </w:t>
+            </w:r>
+            <w:r>
+              <w:rPr>
+                <w:u w:val="single"/>
+              </w:rPr>
+              <w:t>Artikel</w:t>
+            </w:r>
+            <w:r>
+              <w:rPr>
+                <w:u w:val="single"/>
+              </w:rPr>
+              <w:t>Id</w:t>
             </w:r>
             <w:r>
               <w:t xml:space="preserve"> </w:t>
             </w:r>
             <w:r>
-              <w:t>Artikel</w:t>
-            </w:r>
-            <w:r>
-              <w:t>Kategorie</w:t>
-            </w:r>
-            <w:r>
-              <w:t>Id</w:t>
+              <w:t xml:space="preserve">+ Bezeichnung + Beschreibung + UebergabeArt </w:t>
+            </w:r>
+            <w:r>
+              <w:t>+</w:t>
+            </w:r>
+            <w:r>
+              <w:t xml:space="preserve"> </w:t>
+            </w:r>
+            <w:r>
+              <w:rPr>
+                <w:strike/>
+              </w:rPr>
+              <w:t>Zustand</w:t>
             </w:r>
             <w:r>
               <w:t xml:space="preserve"> +</w:t>
             </w:r>
             <w:r>
-              <w:t xml:space="preserve"> Bezeichnung</w:t>
-            </w:r>
-            <w:r>
-              <w:t xml:space="preserve"> +</w:t>
-            </w:r>
-            <w:r>
-              <w:t xml:space="preserve"> Beschreibung</w:t>
-            </w:r>
-            <w:r>
-              <w:t xml:space="preserve"> +</w:t>
-            </w:r>
-            <w:r>
-              <w:t xml:space="preserve"> Zustand</w:t>
-            </w:r>
-            <w:r>
-              <w:t xml:space="preserve"> +</w:t>
-            </w:r>
-            <w:r>
-              <w:t xml:space="preserve"> {Bilder}</w:t>
+              <w:t xml:space="preserve"> </w:t>
+            </w:r>
+            <w:r>
+              <w:t xml:space="preserve">Titelbild, </w:t>
+            </w:r>
+            <w:r>
+              <w:t>{Bilder}</w:t>
             </w:r>
             <w:r>
               <w:t xml:space="preserve"> + </w:t>
             </w:r>
             <w:r>
-              <w:t>{Videos}</w:t>
-            </w:r>
-            <w:r>
-              <w:t xml:space="preserve"> +</w:t>
+              <w:t xml:space="preserve">{Videos}, </w:t>
+            </w:r>
+            <w:r>
+              <w:t xml:space="preserve">+Suchbegriffe </w:t>
+            </w:r>
+            <w:r>
+              <w:t xml:space="preserve">+ </w:t>
+            </w:r>
+            <w:r>
+              <w:rPr>
+                <w:u w:val="single"/>
+              </w:rPr>
+              <w:t>ArtikelKategorieId</w:t>
+            </w:r>
+            <w:r>
+              <w:t xml:space="preserve">, </w:t>
+            </w:r>
+            <w:r>
+              <w:t>+</w:t>
+            </w:r>
+            <w:r>
+              <w:rPr>
+                <w:u w:val="single"/>
+              </w:rPr>
+              <w:t>ArtikelStatusId</w:t>
             </w:r>
             <w:r>
               <w:t xml:space="preserve"> </w:t>
             </w:r>
             <w:r>
-              <w:t>Ue</w:t>
-            </w:r>
-            <w:r>
-              <w:t>bergabe</w:t>
-            </w:r>
-            <w:r>
-              <w:t>Art</w:t>
-            </w:r>
-            <w:r>
-              <w:t xml:space="preserve">, ErfassungsDatum, </w:t>
-            </w:r>
-            <w:r>
-              <w:t xml:space="preserve">SchenkungsDatum, </w:t>
-            </w:r>
-            <w:r>
-              <w:t>ArtikelStatusId</w:t>
-            </w:r>
-            <w:r>
-              <w:t>, Suchbegriffe</w:t>
-            </w:r>
-            <w:r>
-              <w:t>, BenutzerId_VerschenkttAn</w:t>
+              <w:rPr>
+                <w:u w:val="single"/>
+              </w:rPr>
+              <w:t>BenutzerId_VerschenkttA</w:t>
+            </w:r>
+            <w:r>
+              <w:t xml:space="preserve"> +SchenkungsDatum</w:t>
+            </w:r>
+            <w:r>
+              <w:rPr>
+                <w:u w:val="single"/>
+              </w:rPr>
+              <w:t xml:space="preserve"> </w:t>
+            </w:r>
+            <w:r>
+              <w:rPr>
+                <w:u w:val="single"/>
+              </w:rPr>
+              <w:t>n</w:t>
+            </w:r>
+            <w:r>
+              <w:t>+ErfassungsDatum,</w:t>
             </w:r>
           </w:p>
         </w:tc>
@@ -4695,6 +6074,15 @@
           </w:tcPr>
           <w:p>
             <w:r>
+              <w:rPr>
+                <w:u w:val="single"/>
+              </w:rPr>
+              <w:t>KategorieId</w:t>
+            </w:r>
+            <w:r>
+              <w:t xml:space="preserve"> + </w:t>
+            </w:r>
+            <w:r>
               <w:t xml:space="preserve">Haushalt | Garten | </w:t>
             </w:r>
             <w:r>
@@ -4735,6 +6123,15 @@
           </w:tcPr>
           <w:p>
             <w:r>
+              <w:rPr>
+                <w:u w:val="single"/>
+              </w:rPr>
+              <w:t>ArtikelStautsId</w:t>
+            </w:r>
+            <w:r>
+              <w:t xml:space="preserve"> + </w:t>
+            </w:r>
+            <w:r>
               <w:t xml:space="preserve">Verfuegbar | </w:t>
             </w:r>
             <w:r>
@@ -4760,13 +6157,22 @@
           </w:tcPr>
           <w:p>
             <w:r>
+              <w:rPr>
+                <w:u w:val="single"/>
+              </w:rPr>
               <w:t>ArtikelId</w:t>
             </w:r>
             <w:r>
               <w:t xml:space="preserve"> +</w:t>
             </w:r>
             <w:r>
-              <w:t xml:space="preserve"> BenutzerId</w:t>
+              <w:t xml:space="preserve"> </w:t>
+            </w:r>
+            <w:r>
+              <w:rPr>
+                <w:u w:val="single"/>
+              </w:rPr>
+              <w:t>BenutzerId</w:t>
             </w:r>
             <w:r>
               <w:t xml:space="preserve"> +</w:t>
@@ -4794,10 +6200,16 @@
     <w:p>
       <w:pPr>
         <w:pStyle w:val="berschrift3"/>
-      </w:pPr>
+        <w:numPr>
+          <w:ilvl w:val="2"/>
+          <w:numId w:val="1"/>
+        </w:numPr>
+      </w:pPr>
+      <w:bookmarkStart w:id="18" w:name="_Toc508094157"/>
       <w:r>
         <w:t>Details</w:t>
       </w:r>
+      <w:bookmarkEnd w:id="18"/>
     </w:p>
     <w:tbl>
       <w:tblPr>
@@ -4923,8 +6335,16 @@
             <w:tcW w:w="2685" w:type="dxa"/>
           </w:tcPr>
           <w:p>
-            <w:r>
-              <w:t>Voname</w:t>
+            <w:pPr>
+              <w:rPr>
+                <w:u w:val="single"/>
+              </w:rPr>
+            </w:pPr>
+            <w:r>
+              <w:rPr>
+                <w:u w:val="single"/>
+              </w:rPr>
+              <w:t>BenutzerId</w:t>
             </w:r>
           </w:p>
         </w:tc>
@@ -4934,7 +6354,7 @@
           </w:tcPr>
           <w:p>
             <w:r>
-              <w:t>string</w:t>
+              <w:t>guid</w:t>
             </w:r>
           </w:p>
         </w:tc>
@@ -4944,7 +6364,7 @@
           </w:tcPr>
           <w:p>
             <w:r>
-              <w:t>Vorname des Benutzers</w:t>
+              <w:t>Eindeutige Id des Benutzers.</w:t>
             </w:r>
           </w:p>
         </w:tc>
@@ -4956,7 +6376,7 @@
           </w:tcPr>
           <w:p>
             <w:r>
-              <w:t>Nachname</w:t>
+              <w:t>Voname</w:t>
             </w:r>
           </w:p>
         </w:tc>
@@ -4976,7 +6396,7 @@
           </w:tcPr>
           <w:p>
             <w:r>
-              <w:t>Nachname des Benutzers</w:t>
+              <w:t>Vorname des Benutzers</w:t>
             </w:r>
           </w:p>
         </w:tc>
@@ -4988,7 +6408,7 @@
           </w:tcPr>
           <w:p>
             <w:r>
-              <w:t>Email</w:t>
+              <w:t>Nachname</w:t>
             </w:r>
           </w:p>
         </w:tc>
@@ -5008,7 +6428,7 @@
           </w:tcPr>
           <w:p>
             <w:r>
-              <w:t>Email des Benutzers</w:t>
+              <w:t>Nachname des Benutzers</w:t>
             </w:r>
           </w:p>
         </w:tc>
@@ -5020,7 +6440,7 @@
           </w:tcPr>
           <w:p>
             <w:r>
-              <w:t>Passwort</w:t>
+              <w:t>Email</w:t>
             </w:r>
           </w:p>
         </w:tc>
@@ -5040,7 +6460,7 @@
           </w:tcPr>
           <w:p>
             <w:r>
-              <w:t>Passwort des Benutzers</w:t>
+              <w:t>Email des Benutzers</w:t>
             </w:r>
           </w:p>
         </w:tc>
@@ -5052,7 +6472,7 @@
           </w:tcPr>
           <w:p>
             <w:r>
-              <w:t>Rating</w:t>
+              <w:t>Passwort</w:t>
             </w:r>
           </w:p>
         </w:tc>
@@ -5062,18 +6482,7 @@
           </w:tcPr>
           <w:p>
             <w:r>
-              <w:t>n</w:t>
-            </w:r>
-            <w:r>
-              <w:t>umber [</w:t>
-            </w:r>
-            <w:proofErr w:type="gramStart"/>
-            <w:r>
-              <w:t>1..</w:t>
-            </w:r>
-            <w:proofErr w:type="gramEnd"/>
-            <w:r>
-              <w:t>5]</w:t>
+              <w:t>string</w:t>
             </w:r>
           </w:p>
         </w:tc>
@@ -5083,7 +6492,7 @@
           </w:tcPr>
           <w:p>
             <w:r>
-              <w:t>Bewertung des Benutzers durch andere Benutzer.</w:t>
+              <w:t>Passwort des Benutzers</w:t>
             </w:r>
           </w:p>
         </w:tc>
@@ -5094,16 +6503,8 @@
             <w:tcW w:w="2685" w:type="dxa"/>
           </w:tcPr>
           <w:p>
-            <w:pPr>
-              <w:rPr>
-                <w:b/>
-              </w:rPr>
-            </w:pPr>
-            <w:r>
-              <w:rPr>
-                <w:b/>
-              </w:rPr>
-              <w:t>Artikel</w:t>
+            <w:r>
+              <w:t>Rating</w:t>
             </w:r>
           </w:p>
         </w:tc>
@@ -5113,7 +6514,18 @@
           </w:tcPr>
           <w:p>
             <w:r>
-              <w:t>object</w:t>
+              <w:t>n</w:t>
+            </w:r>
+            <w:r>
+              <w:t>umber [</w:t>
+            </w:r>
+            <w:proofErr w:type="gramStart"/>
+            <w:r>
+              <w:t>1..</w:t>
+            </w:r>
+            <w:proofErr w:type="gramEnd"/>
+            <w:r>
+              <w:t>5]</w:t>
             </w:r>
           </w:p>
         </w:tc>
@@ -5123,7 +6535,7 @@
           </w:tcPr>
           <w:p>
             <w:r>
-              <w:t xml:space="preserve">Ein zu verschenkende Artikel. </w:t>
+              <w:t>Bewertung des Benutzers durch andere Benutzer.</w:t>
             </w:r>
           </w:p>
         </w:tc>
@@ -5134,8 +6546,16 @@
             <w:tcW w:w="2685" w:type="dxa"/>
           </w:tcPr>
           <w:p>
-            <w:r>
-              <w:t>ArtikelId</w:t>
+            <w:pPr>
+              <w:rPr>
+                <w:b/>
+              </w:rPr>
+            </w:pPr>
+            <w:r>
+              <w:rPr>
+                <w:b/>
+              </w:rPr>
+              <w:t>Artikel</w:t>
             </w:r>
           </w:p>
         </w:tc>
@@ -5145,7 +6565,7 @@
           </w:tcPr>
           <w:p>
             <w:r>
-              <w:t>number</w:t>
+              <w:t>object</w:t>
             </w:r>
           </w:p>
         </w:tc>
@@ -5155,7 +6575,7 @@
           </w:tcPr>
           <w:p>
             <w:r>
-              <w:t>Eine eindeutige Id des Artikels.</w:t>
+              <w:t xml:space="preserve">Ein zu verschenkende Artikel. </w:t>
             </w:r>
           </w:p>
         </w:tc>
@@ -5166,8 +6586,16 @@
             <w:tcW w:w="2685" w:type="dxa"/>
           </w:tcPr>
           <w:p>
-            <w:r>
-              <w:t>KategorieId</w:t>
+            <w:pPr>
+              <w:rPr>
+                <w:u w:val="single"/>
+              </w:rPr>
+            </w:pPr>
+            <w:r>
+              <w:rPr>
+                <w:u w:val="single"/>
+              </w:rPr>
+              <w:t>ArtikelId</w:t>
             </w:r>
           </w:p>
         </w:tc>
@@ -5177,7 +6605,7 @@
           </w:tcPr>
           <w:p>
             <w:r>
-              <w:t>number</w:t>
+              <w:t>guid</w:t>
             </w:r>
           </w:p>
         </w:tc>
@@ -5187,7 +6615,7 @@
           </w:tcPr>
           <w:p>
             <w:r>
-              <w:t>Die Kategorie des Artikels.</w:t>
+              <w:t>Eine eindeutige Id des Artikels.</w:t>
             </w:r>
           </w:p>
         </w:tc>
@@ -5198,8 +6626,16 @@
             <w:tcW w:w="2685" w:type="dxa"/>
           </w:tcPr>
           <w:p>
-            <w:r>
-              <w:t>Bezeichnung</w:t>
+            <w:pPr>
+              <w:rPr>
+                <w:u w:val="single"/>
+              </w:rPr>
+            </w:pPr>
+            <w:r>
+              <w:rPr>
+                <w:u w:val="single"/>
+              </w:rPr>
+              <w:t>KategorieId</w:t>
             </w:r>
           </w:p>
         </w:tc>
@@ -5209,7 +6645,7 @@
           </w:tcPr>
           <w:p>
             <w:r>
-              <w:t>string</w:t>
+              <w:t>guid</w:t>
             </w:r>
           </w:p>
         </w:tc>
@@ -5219,7 +6655,7 @@
           </w:tcPr>
           <w:p>
             <w:r>
-              <w:t>Artikel Bezeichnung</w:t>
+              <w:t>Die Kategorie des Artikels.</w:t>
             </w:r>
           </w:p>
         </w:tc>
@@ -5231,7 +6667,7 @@
           </w:tcPr>
           <w:p>
             <w:r>
-              <w:t>Beschreibung</w:t>
+              <w:t>Bezeichnung</w:t>
             </w:r>
           </w:p>
         </w:tc>
@@ -5251,7 +6687,7 @@
           </w:tcPr>
           <w:p>
             <w:r>
-              <w:t>Artikel Beschreibung</w:t>
+              <w:t>Artikel Bezeichnung</w:t>
             </w:r>
           </w:p>
         </w:tc>
@@ -5263,7 +6699,7 @@
           </w:tcPr>
           <w:p>
             <w:r>
-              <w:t>Zustand</w:t>
+              <w:t>Beschreibung</w:t>
             </w:r>
           </w:p>
         </w:tc>
@@ -5283,7 +6719,7 @@
           </w:tcPr>
           <w:p>
             <w:r>
-              <w:t>Beschreibung des Artikel Zustands.</w:t>
+              <w:t>Artikel Beschreibung</w:t>
             </w:r>
           </w:p>
         </w:tc>
@@ -5294,8 +6730,16 @@
             <w:tcW w:w="2685" w:type="dxa"/>
           </w:tcPr>
           <w:p>
-            <w:r>
-              <w:t>Bilder</w:t>
+            <w:pPr>
+              <w:rPr>
+                <w:strike/>
+              </w:rPr>
+            </w:pPr>
+            <w:r>
+              <w:rPr>
+                <w:strike/>
+              </w:rPr>
+              <w:t>Zustand</w:t>
             </w:r>
           </w:p>
         </w:tc>
@@ -5305,10 +6749,7 @@
           </w:tcPr>
           <w:p>
             <w:r>
-              <w:t>object?</w:t>
-            </w:r>
-            <w:r>
-              <w:t xml:space="preserve"> [TBD Format / Grösse]</w:t>
+              <w:t>string</w:t>
             </w:r>
           </w:p>
         </w:tc>
@@ -5318,7 +6759,7 @@
           </w:tcPr>
           <w:p>
             <w:r>
-              <w:t>Bilder des Artikels.</w:t>
+              <w:t>Beschreibung des Artikel Zustands.</w:t>
             </w:r>
           </w:p>
         </w:tc>
@@ -5330,7 +6771,7 @@
           </w:tcPr>
           <w:p>
             <w:r>
-              <w:t>Videos</w:t>
+              <w:t>Titelbild</w:t>
             </w:r>
           </w:p>
         </w:tc>
@@ -5340,10 +6781,7 @@
           </w:tcPr>
           <w:p>
             <w:r>
-              <w:t>object?</w:t>
-            </w:r>
-            <w:r>
-              <w:t xml:space="preserve"> [TBD Format / Grösse]</w:t>
+              <w:t>string</w:t>
             </w:r>
           </w:p>
         </w:tc>
@@ -5353,7 +6791,7 @@
           </w:tcPr>
           <w:p>
             <w:r>
-              <w:t>Videos zum Artikel.</w:t>
+              <w:t>Bild auf der Seite Artikel Übersicht.</w:t>
             </w:r>
           </w:p>
         </w:tc>
@@ -5365,7 +6803,7 @@
           </w:tcPr>
           <w:p>
             <w:r>
-              <w:t>UebergabeArt</w:t>
+              <w:t>Bilder</w:t>
             </w:r>
           </w:p>
         </w:tc>
@@ -5385,7 +6823,7 @@
           </w:tcPr>
           <w:p>
             <w:r>
-              <w:t>Beschreibung des Publiziereneden, wie der Artikel übergeben werden soll.</w:t>
+              <w:t>Bilder des Artikels.</w:t>
             </w:r>
           </w:p>
         </w:tc>
@@ -5397,7 +6835,7 @@
           </w:tcPr>
           <w:p>
             <w:r>
-              <w:t>ErfassungsDatum</w:t>
+              <w:t>Videos</w:t>
             </w:r>
           </w:p>
         </w:tc>
@@ -5407,7 +6845,7 @@
           </w:tcPr>
           <w:p>
             <w:r>
-              <w:t>date</w:t>
+              <w:t>string</w:t>
             </w:r>
           </w:p>
         </w:tc>
@@ -5417,7 +6855,7 @@
           </w:tcPr>
           <w:p>
             <w:r>
-              <w:t>Datum der Erfassung des Artikels.</w:t>
+              <w:t>Videos zum Artikel.</w:t>
             </w:r>
           </w:p>
         </w:tc>
@@ -5429,10 +6867,7 @@
           </w:tcPr>
           <w:p>
             <w:r>
-              <w:t>Schenkungs</w:t>
-            </w:r>
-            <w:r>
-              <w:t>Datum</w:t>
+              <w:t>UebergabeArt</w:t>
             </w:r>
           </w:p>
         </w:tc>
@@ -5442,7 +6877,7 @@
           </w:tcPr>
           <w:p>
             <w:r>
-              <w:t>date</w:t>
+              <w:t>string</w:t>
             </w:r>
           </w:p>
         </w:tc>
@@ -5452,7 +6887,7 @@
           </w:tcPr>
           <w:p>
             <w:r>
-              <w:t>Datum der Übergabe des Artikels.</w:t>
+              <w:t>Beschreibung des Publiziereneden, wie der Artikel übergeben werden soll.</w:t>
             </w:r>
           </w:p>
         </w:tc>
@@ -5464,7 +6899,7 @@
           </w:tcPr>
           <w:p>
             <w:r>
-              <w:t>ArtikelStatusId</w:t>
+              <w:t>ErfassungsDatum</w:t>
             </w:r>
           </w:p>
         </w:tc>
@@ -5474,7 +6909,7 @@
           </w:tcPr>
           <w:p>
             <w:r>
-              <w:t>number</w:t>
+              <w:t>date</w:t>
             </w:r>
           </w:p>
         </w:tc>
@@ -5484,7 +6919,7 @@
           </w:tcPr>
           <w:p>
             <w:r>
-              <w:t>Eine eindeutige Id des Artikel Status.</w:t>
+              <w:t>Datum der Erfassung des Artikels.</w:t>
             </w:r>
           </w:p>
         </w:tc>
@@ -5496,7 +6931,10 @@
           </w:tcPr>
           <w:p>
             <w:r>
-              <w:t>Suchbegriffe</w:t>
+              <w:t>Schenkungs</w:t>
+            </w:r>
+            <w:r>
+              <w:t>Datum</w:t>
             </w:r>
           </w:p>
         </w:tc>
@@ -5506,7 +6944,7 @@
           </w:tcPr>
           <w:p>
             <w:r>
-              <w:t>string</w:t>
+              <w:t>date</w:t>
             </w:r>
           </w:p>
         </w:tc>
@@ -5516,7 +6954,7 @@
           </w:tcPr>
           <w:p>
             <w:r>
-              <w:t>Suchbegriffe, mit welchen der Artikel aufgefunden werden kann.</w:t>
+              <w:t>Datum der Übergabe des Artikels.</w:t>
             </w:r>
           </w:p>
         </w:tc>
@@ -5527,7 +6965,87 @@
             <w:tcW w:w="2685" w:type="dxa"/>
           </w:tcPr>
           <w:p>
-            <w:r>
+            <w:pPr>
+              <w:rPr>
+                <w:u w:val="single"/>
+              </w:rPr>
+            </w:pPr>
+            <w:r>
+              <w:rPr>
+                <w:u w:val="single"/>
+              </w:rPr>
+              <w:t>ArtikelStatusId</w:t>
+            </w:r>
+          </w:p>
+        </w:tc>
+        <w:tc>
+          <w:tcPr>
+            <w:tcW w:w="1846" w:type="dxa"/>
+          </w:tcPr>
+          <w:p>
+            <w:r>
+              <w:t>guid</w:t>
+            </w:r>
+          </w:p>
+        </w:tc>
+        <w:tc>
+          <w:tcPr>
+            <w:tcW w:w="5947" w:type="dxa"/>
+          </w:tcPr>
+          <w:p>
+            <w:r>
+              <w:t>Eine eindeutige Id des Artikel Status.</w:t>
+            </w:r>
+          </w:p>
+        </w:tc>
+      </w:tr>
+      <w:tr>
+        <w:tc>
+          <w:tcPr>
+            <w:tcW w:w="2685" w:type="dxa"/>
+          </w:tcPr>
+          <w:p>
+            <w:r>
+              <w:t>Suchbegriffe</w:t>
+            </w:r>
+          </w:p>
+        </w:tc>
+        <w:tc>
+          <w:tcPr>
+            <w:tcW w:w="1846" w:type="dxa"/>
+          </w:tcPr>
+          <w:p>
+            <w:r>
+              <w:t>string</w:t>
+            </w:r>
+          </w:p>
+        </w:tc>
+        <w:tc>
+          <w:tcPr>
+            <w:tcW w:w="5947" w:type="dxa"/>
+          </w:tcPr>
+          <w:p>
+            <w:r>
+              <w:t>Suchbegriffe, mit welchen der Artikel aufgefunden werden kann.</w:t>
+            </w:r>
+          </w:p>
+        </w:tc>
+      </w:tr>
+      <w:tr>
+        <w:tc>
+          <w:tcPr>
+            <w:tcW w:w="2685" w:type="dxa"/>
+          </w:tcPr>
+          <w:p>
+            <w:pPr>
+              <w:rPr>
+                <w:u w:val="single"/>
+              </w:rPr>
+            </w:pPr>
+            <w:r>
+              <w:rPr>
+                <w:u w:val="single"/>
+              </w:rPr>
               <w:t>BenutzerId_VerschenkttAn</w:t>
             </w:r>
           </w:p>
@@ -5538,7 +7056,7 @@
           </w:tcPr>
           <w:p>
             <w:r>
-              <w:t>number</w:t>
+              <w:t>guid</w:t>
             </w:r>
           </w:p>
         </w:tc>
@@ -5770,10 +7288,16 @@
     <w:p>
       <w:pPr>
         <w:pStyle w:val="berschrift2"/>
-      </w:pPr>
+        <w:numPr>
+          <w:ilvl w:val="1"/>
+          <w:numId w:val="1"/>
+        </w:numPr>
+      </w:pPr>
+      <w:bookmarkStart w:id="19" w:name="_Toc508094158"/>
       <w:r>
         <w:t>Physische Schnittstellen</w:t>
       </w:r>
+      <w:bookmarkEnd w:id="19"/>
     </w:p>
     <w:p>
       <w:r>
@@ -5799,10 +7323,16 @@
     <w:p>
       <w:pPr>
         <w:pStyle w:val="berschrift3"/>
-      </w:pPr>
+        <w:numPr>
+          <w:ilvl w:val="2"/>
+          <w:numId w:val="1"/>
+        </w:numPr>
+      </w:pPr>
+      <w:bookmarkStart w:id="20" w:name="_Toc508094159"/>
       <w:r>
         <w:t>Startseite</w:t>
       </w:r>
+      <w:bookmarkEnd w:id="20"/>
     </w:p>
     <w:p>
       <w:r>
@@ -5892,7 +7422,12 @@
     <w:p>
       <w:pPr>
         <w:pStyle w:val="berschrift3"/>
-      </w:pPr>
+        <w:numPr>
+          <w:ilvl w:val="2"/>
+          <w:numId w:val="1"/>
+        </w:numPr>
+      </w:pPr>
+      <w:bookmarkStart w:id="21" w:name="_Toc508094160"/>
       <w:r>
         <w:lastRenderedPageBreak/>
         <w:t xml:space="preserve">Artikel </w:t>
@@ -5903,6 +7438,7 @@
       <w:r>
         <w:t>bearbeiten</w:t>
       </w:r>
+      <w:bookmarkEnd w:id="21"/>
     </w:p>
     <w:p>
       <w:r>
@@ -5946,26 +7482,13 @@
         <w:t>,</w:t>
       </w:r>
       <w:r>
-        <w:t xml:space="preserve"> o</w:t>
-      </w:r>
-      <w:bookmarkStart w:id="16" w:name="_GoBack"/>
-      <w:bookmarkEnd w:id="16"/>
-      <w:r>
-        <w:t>hne weitere Funktionen</w:t>
+        <w:t xml:space="preserve"> ohne weitere Funktionen</w:t>
       </w:r>
       <w:r>
         <w:t>.</w:t>
       </w:r>
     </w:p>
     <w:p>
-      <w:pPr>
-        <w:pStyle w:val="berschrift3"/>
-        <w:numPr>
-          <w:ilvl w:val="0"/>
-          <w:numId w:val="0"/>
-        </w:numPr>
-        <w:ind w:left="720" w:hanging="720"/>
-      </w:pPr>
       <w:r>
         <w:rPr>
           <w:noProof/>
@@ -6036,11 +7559,17 @@
     <w:p>
       <w:pPr>
         <w:pStyle w:val="berschrift3"/>
-      </w:pPr>
+        <w:numPr>
+          <w:ilvl w:val="2"/>
+          <w:numId w:val="1"/>
+        </w:numPr>
+      </w:pPr>
+      <w:bookmarkStart w:id="22" w:name="_Toc508094161"/>
       <w:r>
         <w:lastRenderedPageBreak/>
         <w:t>Artikel anzeigen</w:t>
       </w:r>
+      <w:bookmarkEnd w:id="22"/>
     </w:p>
     <w:p>
       <w:r>
@@ -6164,7 +7693,12 @@
     <w:p>
       <w:pPr>
         <w:pStyle w:val="berschrift3"/>
-      </w:pPr>
+        <w:numPr>
+          <w:ilvl w:val="2"/>
+          <w:numId w:val="1"/>
+        </w:numPr>
+      </w:pPr>
+      <w:bookmarkStart w:id="23" w:name="_Toc508094162"/>
       <w:r>
         <w:lastRenderedPageBreak/>
         <w:t xml:space="preserve">Artikel Details anzeigen / </w:t>
@@ -6172,10 +7706,19 @@
       <w:r>
         <w:t>Interesse an Artikel melden</w:t>
       </w:r>
+      <w:bookmarkEnd w:id="23"/>
     </w:p>
     <w:p>
       <w:r>
-        <w:t xml:space="preserve">Nachdem auf der Artikel Übersichtsseite bei einem Artikel auf «Details» geklickt wurde, können die Bilder und Videos zu einem Artikel angezeigt werden. </w:t>
+        <w:t xml:space="preserve">Nachdem auf </w:t>
+      </w:r>
+      <w:proofErr w:type="gramStart"/>
+      <w:r>
+        <w:t>der Artikel</w:t>
+      </w:r>
+      <w:proofErr w:type="gramEnd"/>
+      <w:r>
+        <w:t xml:space="preserve"> Übersichtsseite bei einem Artikel auf «Details» geklickt wurde, können die Bilder und Videos zu einem Artikel angezeigt werden. </w:t>
       </w:r>
       <w:r>
         <w:t>Der Interessent kann sich den Artikel mit dem Button «Ich will den Artikel geschenkt erhalten» schenken lassen.</w:t>
@@ -6252,11 +7795,17 @@
     <w:p>
       <w:pPr>
         <w:pStyle w:val="berschrift3"/>
-      </w:pPr>
+        <w:numPr>
+          <w:ilvl w:val="2"/>
+          <w:numId w:val="1"/>
+        </w:numPr>
+      </w:pPr>
+      <w:bookmarkStart w:id="24" w:name="_Toc508094163"/>
       <w:r>
         <w:lastRenderedPageBreak/>
         <w:t>Artikel verschenken</w:t>
       </w:r>
+      <w:bookmarkEnd w:id="24"/>
     </w:p>
     <w:p>
       <w:r>
@@ -6340,11 +7889,17 @@
     <w:p>
       <w:pPr>
         <w:pStyle w:val="berschrift3"/>
-      </w:pPr>
+        <w:numPr>
+          <w:ilvl w:val="2"/>
+          <w:numId w:val="1"/>
+        </w:numPr>
+      </w:pPr>
+      <w:bookmarkStart w:id="25" w:name="_Toc508094164"/>
       <w:r>
         <w:lastRenderedPageBreak/>
         <w:t>Registrieren</w:t>
       </w:r>
+      <w:bookmarkEnd w:id="25"/>
     </w:p>
     <w:p>
       <w:r>
@@ -6416,10 +7971,16 @@
     <w:p>
       <w:pPr>
         <w:pStyle w:val="berschrift3"/>
-      </w:pPr>
+        <w:numPr>
+          <w:ilvl w:val="2"/>
+          <w:numId w:val="1"/>
+        </w:numPr>
+      </w:pPr>
+      <w:bookmarkStart w:id="26" w:name="_Toc508094165"/>
       <w:r>
         <w:t>Anmelden</w:t>
       </w:r>
+      <w:bookmarkEnd w:id="26"/>
     </w:p>
     <w:p>
       <w:r>
@@ -6485,19 +8046,169 @@
     <w:p>
       <w:pPr>
         <w:pStyle w:val="berschrift3"/>
-      </w:pPr>
+        <w:numPr>
+          <w:ilvl w:val="2"/>
+          <w:numId w:val="1"/>
+        </w:numPr>
+      </w:pPr>
+      <w:bookmarkStart w:id="27" w:name="_Toc508094166"/>
       <w:r>
         <w:t>Rating des Publizierenden</w:t>
       </w:r>
+      <w:bookmarkEnd w:id="27"/>
     </w:p>
     <w:p>
       <w:r>
         <w:t>Implementierung zurzeit nicht vorgesehen.</w:t>
       </w:r>
     </w:p>
+    <w:p>
+      <w:r>
+        <w:br w:type="page"/>
+      </w:r>
+    </w:p>
+    <w:p>
+      <w:pPr>
+        <w:pStyle w:val="berschrift1"/>
+        <w:numPr>
+          <w:ilvl w:val="0"/>
+          <w:numId w:val="1"/>
+        </w:numPr>
+      </w:pPr>
+      <w:bookmarkStart w:id="28" w:name="_Toc508094167"/>
+      <w:r>
+        <w:lastRenderedPageBreak/>
+        <w:t>Software Design</w:t>
+      </w:r>
+      <w:bookmarkEnd w:id="28"/>
+    </w:p>
     <w:p/>
+    <w:p>
+      <w:pPr>
+        <w:pStyle w:val="berschrift2"/>
+        <w:numPr>
+          <w:ilvl w:val="1"/>
+          <w:numId w:val="1"/>
+        </w:numPr>
+      </w:pPr>
+      <w:bookmarkStart w:id="29" w:name="_Toc508094168"/>
+      <w:r>
+        <w:t>Datenbank Design</w:t>
+      </w:r>
+      <w:bookmarkEnd w:id="29"/>
+    </w:p>
+    <w:p>
+      <w:r>
+        <w:t>Für die Persistierung der Daten wird die dokumentenbasierte NoSQL Datenbank MongoDB eingesetzt.</w:t>
+      </w:r>
+      <w:r>
+        <w:t xml:space="preserve"> </w:t>
+      </w:r>
+      <w:r>
+        <w:t>Die Datenbank</w:t>
+      </w:r>
+      <w:r>
+        <w:t xml:space="preserve"> wurde gewählt, weil diese </w:t>
+      </w:r>
+      <w:r>
+        <w:t>alle</w:t>
+      </w:r>
+      <w:r>
+        <w:t xml:space="preserve"> Anforderungen abdeckt, sehr </w:t>
+      </w:r>
+      <w:r>
+        <w:t xml:space="preserve">verbreitet und populär ist </w:t>
+      </w:r>
+      <w:r>
+        <w:t>und um sich</w:t>
+      </w:r>
+      <w:r>
+        <w:t xml:space="preserve"> in diese Datenbank vertiefen zu können</w:t>
+      </w:r>
+      <w:bookmarkStart w:id="30" w:name="_GoBack"/>
+      <w:bookmarkEnd w:id="30"/>
+      <w:r>
+        <w:t>.</w:t>
+      </w:r>
+    </w:p>
+    <w:p/>
+    <w:p>
+      <w:pPr>
+        <w:pStyle w:val="berschrift2"/>
+        <w:numPr>
+          <w:ilvl w:val="1"/>
+          <w:numId w:val="1"/>
+        </w:numPr>
+      </w:pPr>
+      <w:bookmarkStart w:id="31" w:name="_Toc508094169"/>
+      <w:r>
+        <w:t>Collection «reservations»</w:t>
+      </w:r>
+      <w:bookmarkEnd w:id="31"/>
+    </w:p>
+    <w:p>
+      <w:r>
+        <w:t>Die Reservationen könnten auch im Artikel Dokument eingebettet werden. Dies würde jedoch dazu führen, dass mit jdem Artikel die Reservation aller Benutzer und somit zuviele, unnötige Daten mitgeladen würden. Aus diesem Grund werden die Reservationen in einer separaten Collection persistiert.</w:t>
+      </w:r>
+    </w:p>
+    <w:p/>
+    <w:p>
+      <w:r>
+        <w:rPr>
+          <w:noProof/>
+        </w:rPr>
+        <w:drawing>
+          <wp:inline distT="0" distB="0" distL="0" distR="0">
+            <wp:extent cx="6659880" cy="4139515"/>
+            <wp:effectExtent l="0" t="0" r="7620" b="0"/>
+            <wp:docPr id="10" name="Grafik 10"/>
+            <wp:cNvGraphicFramePr>
+              <a:graphicFrameLocks xmlns:a="http://schemas.openxmlformats.org/drawingml/2006/main" noChangeAspect="1"/>
+            </wp:cNvGraphicFramePr>
+            <a:graphic xmlns:a="http://schemas.openxmlformats.org/drawingml/2006/main">
+              <a:graphicData uri="http://schemas.openxmlformats.org/drawingml/2006/picture">
+                <pic:pic xmlns:pic="http://schemas.openxmlformats.org/drawingml/2006/picture">
+                  <pic:nvPicPr>
+                    <pic:cNvPr id="0" name="Picture 2"/>
+                    <pic:cNvPicPr>
+                      <a:picLocks noChangeAspect="1" noChangeArrowheads="1"/>
+                    </pic:cNvPicPr>
+                  </pic:nvPicPr>
+                  <pic:blipFill>
+                    <a:blip r:embed="rId16">
+                      <a:extLst>
+                        <a:ext uri="{28A0092B-C50C-407E-A947-70E740481C1C}">
+                          <a14:useLocalDpi xmlns:a14="http://schemas.microsoft.com/office/drawing/2010/main" val="0"/>
+                        </a:ext>
+                      </a:extLst>
+                    </a:blip>
+                    <a:srcRect/>
+                    <a:stretch>
+                      <a:fillRect/>
+                    </a:stretch>
+                  </pic:blipFill>
+                  <pic:spPr bwMode="auto">
+                    <a:xfrm>
+                      <a:off x="0" y="0"/>
+                      <a:ext cx="6659880" cy="4139515"/>
+                    </a:xfrm>
+                    <a:prstGeom prst="rect">
+                      <a:avLst/>
+                    </a:prstGeom>
+                    <a:noFill/>
+                    <a:ln>
+                      <a:noFill/>
+                    </a:ln>
+                  </pic:spPr>
+                </pic:pic>
+              </a:graphicData>
+            </a:graphic>
+          </wp:inline>
+        </w:drawing>
+      </w:r>
+    </w:p>
     <w:sectPr>
-      <w:headerReference w:type="default" r:id="rId16"/>
+      <w:headerReference w:type="default" r:id="rId17"/>
       <w:pgSz w:w="11906" w:h="16838"/>
       <w:pgMar w:top="567" w:right="567" w:bottom="567" w:left="851" w:header="709" w:footer="709" w:gutter="0"/>
       <w:cols w:space="708"/>
@@ -6633,7 +8344,7 @@
         <w:noProof/>
         <w:lang w:val="de-DE"/>
       </w:rPr>
-      <w:t>12</w:t>
+      <w:t>14</w:t>
     </w:r>
     <w:r>
       <w:rPr>
@@ -6671,7 +8382,7 @@
         <w:noProof/>
         <w:lang w:val="de-DE"/>
       </w:rPr>
-      <w:t>15</w:t>
+      <w:t>16</w:t>
     </w:r>
     <w:r>
       <w:rPr>
@@ -7969,6 +9680,12 @@
     <w:abstractNumId w:val="11"/>
   </w:num>
   <w:num w:numId="23">
+    <w:abstractNumId w:val="11"/>
+  </w:num>
+  <w:num w:numId="24">
+    <w:abstractNumId w:val="11"/>
+  </w:num>
+  <w:num w:numId="25">
     <w:abstractNumId w:val="11"/>
   </w:num>
 </w:numbering>
@@ -8387,7 +10104,6 @@
         <w:numId w:val="2"/>
       </w:numPr>
       <w:spacing w:before="240" w:after="120"/>
-      <w:ind w:left="431" w:hanging="431"/>
       <w:outlineLvl w:val="0"/>
     </w:pPr>
     <w:rPr>
@@ -8658,7 +10374,6 @@
     <w:qFormat/>
     <w:rsid w:val="000117A0"/>
     <w:pPr>
-      <w:ind w:left="432" w:hanging="432"/>
       <w:outlineLvl w:val="9"/>
     </w:pPr>
     <w:rPr>
@@ -8912,6 +10627,19 @@
       <w:sz w:val="18"/>
       <w:szCs w:val="18"/>
     </w:rPr>
+  </w:style>
+  <w:style w:type="paragraph" w:styleId="Verzeichnis3">
+    <w:name w:val="toc 3"/>
+    <w:basedOn w:val="Standard"/>
+    <w:next w:val="Standard"/>
+    <w:autoRedefine/>
+    <w:uiPriority w:val="39"/>
+    <w:unhideWhenUsed/>
+    <w:rsid w:val="00924735"/>
+    <w:pPr>
+      <w:spacing w:after="100"/>
+      <w:ind w:left="440"/>
+    </w:pPr>
   </w:style>
 </w:styles>
 </file>
@@ -9182,7 +10910,7 @@
 </file>
 
 <file path=customXml/itemProps1.xml><?xml version="1.0" encoding="utf-8"?>
-<ds:datastoreItem xmlns:ds="http://schemas.openxmlformats.org/officeDocument/2006/customXml" ds:itemID="{D758248F-5F79-468A-9B02-E0EFB74D50F7}">
+<ds:datastoreItem xmlns:ds="http://schemas.openxmlformats.org/officeDocument/2006/customXml" ds:itemID="{D1FB6F7C-2640-4C3A-88AF-D4F1243F24EC}">
   <ds:schemaRefs>
     <ds:schemaRef ds:uri="http://schemas.openxmlformats.org/officeDocument/2006/bibliography"/>
   </ds:schemaRefs>

</xml_diff>